<commit_message>
Met un alt sur les <a> du footer
</commit_message>
<xml_diff>
--- a/Mettre style.docx
+++ b/Mettre style.docx
@@ -123,7 +123,6 @@
         </w:rPr>
         <w:t xml:space="preserve">Index.html ligne 11 ajouter </w:t>
       </w:r>
-      <w:proofErr w:type="gramStart"/>
       <w:r>
         <w:rPr>
           <w:rFonts w:ascii="Consolas" w:hAnsi="Consolas"/>
@@ -138,16 +137,7 @@
           <w:sz w:val="20"/>
           <w:szCs w:val="20"/>
         </w:rPr>
-        <w:t>.</w:t>
-      </w:r>
-      <w:proofErr w:type="gramEnd"/>
-      <w:r>
-        <w:rPr>
-          <w:rFonts w:ascii="Consolas" w:hAnsi="Consolas"/>
-          <w:sz w:val="20"/>
-          <w:szCs w:val="20"/>
-        </w:rPr>
-        <w:t>/</w:t>
+        <w:t>./</w:t>
       </w:r>
       <w:proofErr w:type="spellStart"/>
       <w:r>
@@ -215,7 +205,6 @@
         </w:rPr>
         <w:t xml:space="preserve">Index.html ligne 8 ajouter </w:t>
       </w:r>
-      <w:proofErr w:type="gramStart"/>
       <w:r>
         <w:rPr>
           <w:rFonts w:ascii="Consolas" w:hAnsi="Consolas"/>
@@ -230,16 +219,7 @@
           <w:sz w:val="20"/>
           <w:szCs w:val="20"/>
         </w:rPr>
-        <w:t>.</w:t>
-      </w:r>
-      <w:proofErr w:type="gramEnd"/>
-      <w:r>
-        <w:rPr>
-          <w:rFonts w:ascii="Consolas" w:hAnsi="Consolas"/>
-          <w:sz w:val="20"/>
-          <w:szCs w:val="20"/>
-        </w:rPr>
-        <w:t>/</w:t>
+        <w:t>./</w:t>
       </w:r>
       <w:proofErr w:type="spellStart"/>
       <w:r>
@@ -303,25 +283,7 @@
           <w:sz w:val="20"/>
           <w:szCs w:val="20"/>
         </w:rPr>
-        <w:t>Style.css : ajouter aux URL de chargement d’images</w:t>
-      </w:r>
-      <w:proofErr w:type="gramStart"/>
-      <w:r>
-        <w:rPr>
-          <w:rFonts w:ascii="Consolas" w:hAnsi="Consolas"/>
-          <w:sz w:val="20"/>
-          <w:szCs w:val="20"/>
-        </w:rPr>
-        <w:t xml:space="preserve"> « ..</w:t>
-      </w:r>
-      <w:proofErr w:type="gramEnd"/>
-      <w:r>
-        <w:rPr>
-          <w:rFonts w:ascii="Consolas" w:hAnsi="Consolas"/>
-          <w:sz w:val="20"/>
-          <w:szCs w:val="20"/>
-        </w:rPr>
-        <w:t>/ » afin que les images soient retrouvés. 6 occurrences en tout.</w:t>
+        <w:t>Style.css : ajouter aux URL de chargement d’images « ../ » afin que les images soient retrouvés. 6 occurrences en tout.</w:t>
       </w:r>
       <w:r>
         <w:rPr>
@@ -386,7 +348,6 @@
         <w:t>style="</w:t>
       </w:r>
       <w:proofErr w:type="spellStart"/>
-      <w:proofErr w:type="gramStart"/>
       <w:r>
         <w:rPr>
           <w:rFonts w:ascii="Consolas" w:hAnsi="Consolas"/>
@@ -402,16 +363,7 @@
           <w:sz w:val="20"/>
           <w:szCs w:val="20"/>
         </w:rPr>
-        <w:t>:#</w:t>
-      </w:r>
-      <w:proofErr w:type="gramEnd"/>
-      <w:r>
-        <w:rPr>
-          <w:rFonts w:ascii="Consolas" w:hAnsi="Consolas"/>
-          <w:sz w:val="20"/>
-          <w:szCs w:val="20"/>
-        </w:rPr>
-        <w:t>cccccc;font-size:1px;</w:t>
+        <w:t>:#cccccc;font-size:1px;</w:t>
       </w:r>
       <w:r>
         <w:rPr>
@@ -676,7 +628,6 @@
         <w:br/>
         <w:t xml:space="preserve">    </w:t>
       </w:r>
-      <w:proofErr w:type="gramStart"/>
       <w:r>
         <w:rPr>
           <w:rFonts w:ascii="Consolas" w:hAnsi="Consolas"/>
@@ -684,17 +635,7 @@
           <w:sz w:val="20"/>
           <w:szCs w:val="20"/>
         </w:rPr>
-        <w:t>position:</w:t>
-      </w:r>
-      <w:proofErr w:type="gramEnd"/>
-      <w:r>
-        <w:rPr>
-          <w:rFonts w:ascii="Consolas" w:hAnsi="Consolas"/>
-          <w:color w:val="4472C4" w:themeColor="accent1"/>
-          <w:sz w:val="20"/>
-          <w:szCs w:val="20"/>
-        </w:rPr>
-        <w:t xml:space="preserve"> </w:t>
+        <w:t xml:space="preserve">position: </w:t>
       </w:r>
       <w:proofErr w:type="spellStart"/>
       <w:r>
@@ -815,7 +756,6 @@
         <w:t xml:space="preserve">    </w:t>
       </w:r>
       <w:proofErr w:type="spellStart"/>
-      <w:proofErr w:type="gramStart"/>
       <w:r>
         <w:rPr>
           <w:rFonts w:ascii="Consolas" w:hAnsi="Consolas"/>
@@ -833,9 +773,43 @@
           <w:sz w:val="20"/>
           <w:szCs w:val="20"/>
         </w:rPr>
-        <w:t>:</w:t>
-      </w:r>
-      <w:proofErr w:type="gramEnd"/>
+        <w:t xml:space="preserve">: </w:t>
+      </w:r>
+      <w:r>
+        <w:rPr>
+          <w:rFonts w:ascii="Consolas" w:hAnsi="Consolas"/>
+          <w:color w:val="70AD47" w:themeColor="accent6"/>
+          <w:sz w:val="20"/>
+          <w:szCs w:val="20"/>
+        </w:rPr>
+        <w:t>100%</w:t>
+      </w:r>
+      <w:r>
+        <w:rPr>
+          <w:rFonts w:ascii="Consolas" w:hAnsi="Consolas"/>
+          <w:sz w:val="20"/>
+          <w:szCs w:val="20"/>
+        </w:rPr>
+        <w:t>;</w:t>
+      </w:r>
+    </w:p>
+    <w:p>
+      <w:pPr>
+        <w:pStyle w:val="Paragraphedeliste"/>
+        <w:rPr>
+          <w:rFonts w:ascii="Consolas" w:hAnsi="Consolas"/>
+          <w:sz w:val="20"/>
+          <w:szCs w:val="20"/>
+        </w:rPr>
+      </w:pPr>
+      <w:r>
+        <w:rPr>
+          <w:rFonts w:ascii="Consolas" w:hAnsi="Consolas"/>
+          <w:sz w:val="20"/>
+          <w:szCs w:val="20"/>
+        </w:rPr>
+        <w:t xml:space="preserve">    </w:t>
+      </w:r>
       <w:r>
         <w:rPr>
           <w:rFonts w:ascii="Consolas" w:hAnsi="Consolas"/>
@@ -843,7 +817,7 @@
           <w:sz w:val="20"/>
           <w:szCs w:val="20"/>
         </w:rPr>
-        <w:t xml:space="preserve"> </w:t>
+        <w:t xml:space="preserve">z-index: </w:t>
       </w:r>
       <w:r>
         <w:rPr>
@@ -852,7 +826,7 @@
           <w:sz w:val="20"/>
           <w:szCs w:val="20"/>
         </w:rPr>
-        <w:t>100%</w:t>
+        <w:t>100000</w:t>
       </w:r>
       <w:r>
         <w:rPr>
@@ -880,7 +854,6 @@
         </w:rPr>
         <w:t xml:space="preserve">    </w:t>
       </w:r>
-      <w:proofErr w:type="gramStart"/>
       <w:r>
         <w:rPr>
           <w:rFonts w:ascii="Consolas" w:hAnsi="Consolas"/>
@@ -888,72 +861,7 @@
           <w:sz w:val="20"/>
           <w:szCs w:val="20"/>
         </w:rPr>
-        <w:t>z</w:t>
-      </w:r>
-      <w:proofErr w:type="gramEnd"/>
-      <w:r>
-        <w:rPr>
-          <w:rFonts w:ascii="Consolas" w:hAnsi="Consolas"/>
-          <w:color w:val="4472C4" w:themeColor="accent1"/>
-          <w:sz w:val="20"/>
-          <w:szCs w:val="20"/>
-        </w:rPr>
-        <w:t xml:space="preserve">-index: </w:t>
-      </w:r>
-      <w:r>
-        <w:rPr>
-          <w:rFonts w:ascii="Consolas" w:hAnsi="Consolas"/>
-          <w:color w:val="70AD47" w:themeColor="accent6"/>
-          <w:sz w:val="20"/>
-          <w:szCs w:val="20"/>
-        </w:rPr>
-        <w:t>100000</w:t>
-      </w:r>
-      <w:r>
-        <w:rPr>
-          <w:rFonts w:ascii="Consolas" w:hAnsi="Consolas"/>
-          <w:sz w:val="20"/>
-          <w:szCs w:val="20"/>
-        </w:rPr>
-        <w:t>;</w:t>
-      </w:r>
-    </w:p>
-    <w:p>
-      <w:pPr>
-        <w:pStyle w:val="Paragraphedeliste"/>
-        <w:rPr>
-          <w:rFonts w:ascii="Consolas" w:hAnsi="Consolas"/>
-          <w:sz w:val="20"/>
-          <w:szCs w:val="20"/>
-        </w:rPr>
-      </w:pPr>
-      <w:r>
-        <w:rPr>
-          <w:rFonts w:ascii="Consolas" w:hAnsi="Consolas"/>
-          <w:sz w:val="20"/>
-          <w:szCs w:val="20"/>
-        </w:rPr>
-        <w:t xml:space="preserve">    </w:t>
-      </w:r>
-      <w:proofErr w:type="gramStart"/>
-      <w:r>
-        <w:rPr>
-          <w:rFonts w:ascii="Consolas" w:hAnsi="Consolas"/>
-          <w:color w:val="4472C4" w:themeColor="accent1"/>
-          <w:sz w:val="20"/>
-          <w:szCs w:val="20"/>
-        </w:rPr>
-        <w:t>background:</w:t>
-      </w:r>
-      <w:proofErr w:type="gramEnd"/>
-      <w:r>
-        <w:rPr>
-          <w:rFonts w:ascii="Consolas" w:hAnsi="Consolas"/>
-          <w:color w:val="4472C4" w:themeColor="accent1"/>
-          <w:sz w:val="20"/>
-          <w:szCs w:val="20"/>
-        </w:rPr>
-        <w:t xml:space="preserve"> </w:t>
+        <w:t xml:space="preserve">background: </w:t>
       </w:r>
       <w:r>
         <w:rPr>
@@ -2407,25 +2315,7 @@
           <w:sz w:val="20"/>
           <w:szCs w:val="20"/>
         </w:rPr>
-        <w:t>Modifier la valeur de transparence de 0,7 à 0,9 afin d’assombrir un peu le fond, la lisibilité est bien meilleure. Mettre également le texte banc du dessous en plus gros caractères, passé de 11px à 14px (ligne 702 : font-</w:t>
-      </w:r>
-      <w:proofErr w:type="gramStart"/>
-      <w:r>
-        <w:rPr>
-          <w:rFonts w:ascii="Consolas" w:hAnsi="Consolas"/>
-          <w:sz w:val="20"/>
-          <w:szCs w:val="20"/>
-        </w:rPr>
-        <w:t>size:</w:t>
-      </w:r>
-      <w:proofErr w:type="gramEnd"/>
-      <w:r>
-        <w:rPr>
-          <w:rFonts w:ascii="Consolas" w:hAnsi="Consolas"/>
-          <w:sz w:val="20"/>
-          <w:szCs w:val="20"/>
-        </w:rPr>
-        <w:t xml:space="preserve"> 14px;)</w:t>
+        <w:t>Modifier la valeur de transparence de 0,7 à 0,9 afin d’assombrir un peu le fond, la lisibilité est bien meilleure. Mettre également le texte banc du dessous en plus gros caractères, passé de 11px à 14px (ligne 702 : font-size: 14px;)</w:t>
       </w:r>
       <w:r>
         <w:rPr>
@@ -2503,25 +2393,7 @@
           <w:sz w:val="20"/>
           <w:szCs w:val="20"/>
         </w:rPr>
-        <w:t xml:space="preserve"> en ligne 673, puis créer le bloc </w:t>
-      </w:r>
-      <w:proofErr w:type="gramStart"/>
-      <w:r>
-        <w:rPr>
-          <w:rFonts w:ascii="Consolas" w:hAnsi="Consolas"/>
-          <w:sz w:val="20"/>
-          <w:szCs w:val="20"/>
-        </w:rPr>
-        <w:t>« .col</w:t>
-      </w:r>
-      <w:proofErr w:type="gramEnd"/>
-      <w:r>
-        <w:rPr>
-          <w:rFonts w:ascii="Consolas" w:hAnsi="Consolas"/>
-          <w:sz w:val="20"/>
-          <w:szCs w:val="20"/>
-        </w:rPr>
-        <w:t>-sm-4 a » afin d’affecté la valeur noir au texte pour une contraste valide.</w:t>
+        <w:t xml:space="preserve"> en ligne 673, puis créer le bloc « .col-sm-4 a » afin d’affecté la valeur noir au texte pour une contraste valide.</w:t>
       </w:r>
       <w:r>
         <w:rPr>
@@ -2542,23 +2414,13 @@
           <w:szCs w:val="20"/>
         </w:rPr>
       </w:pPr>
-      <w:proofErr w:type="gramStart"/>
-      <w:r>
-        <w:rPr>
-          <w:rFonts w:ascii="Consolas" w:hAnsi="Consolas"/>
-          <w:sz w:val="20"/>
-          <w:szCs w:val="20"/>
-        </w:rPr>
-        <w:t>h</w:t>
-      </w:r>
-      <w:proofErr w:type="gramEnd"/>
-      <w:r>
-        <w:rPr>
-          <w:rFonts w:ascii="Consolas" w:hAnsi="Consolas"/>
-          <w:sz w:val="20"/>
-          <w:szCs w:val="20"/>
-        </w:rPr>
-        <w:t>1, h2, h3, h4, h5, h6, p, label, .</w:t>
+      <w:r>
+        <w:rPr>
+          <w:rFonts w:ascii="Consolas" w:hAnsi="Consolas"/>
+          <w:sz w:val="20"/>
+          <w:szCs w:val="20"/>
+        </w:rPr>
+        <w:t>h1, h2, h3, h4, h5, h6, p, label, .</w:t>
       </w:r>
       <w:proofErr w:type="spellStart"/>
       <w:r>
@@ -2612,25 +2474,7 @@
           <w:sz w:val="20"/>
           <w:szCs w:val="20"/>
         </w:rPr>
-        <w:t xml:space="preserve">    </w:t>
-      </w:r>
-      <w:proofErr w:type="gramStart"/>
-      <w:r>
-        <w:rPr>
-          <w:rFonts w:ascii="Consolas" w:hAnsi="Consolas"/>
-          <w:sz w:val="20"/>
-          <w:szCs w:val="20"/>
-        </w:rPr>
-        <w:t>font</w:t>
-      </w:r>
-      <w:proofErr w:type="gramEnd"/>
-      <w:r>
-        <w:rPr>
-          <w:rFonts w:ascii="Consolas" w:hAnsi="Consolas"/>
-          <w:sz w:val="20"/>
-          <w:szCs w:val="20"/>
-        </w:rPr>
-        <w:t>-</w:t>
+        <w:t xml:space="preserve">    font-</w:t>
       </w:r>
       <w:proofErr w:type="spellStart"/>
       <w:r>
@@ -2685,25 +2529,7 @@
           <w:sz w:val="20"/>
           <w:szCs w:val="20"/>
         </w:rPr>
-        <w:t xml:space="preserve">    </w:t>
-      </w:r>
-      <w:proofErr w:type="gramStart"/>
-      <w:r>
-        <w:rPr>
-          <w:rFonts w:ascii="Consolas" w:hAnsi="Consolas"/>
-          <w:sz w:val="20"/>
-          <w:szCs w:val="20"/>
-        </w:rPr>
-        <w:t>font</w:t>
-      </w:r>
-      <w:proofErr w:type="gramEnd"/>
-      <w:r>
-        <w:rPr>
-          <w:rFonts w:ascii="Consolas" w:hAnsi="Consolas"/>
-          <w:sz w:val="20"/>
-          <w:szCs w:val="20"/>
-        </w:rPr>
-        <w:t>-</w:t>
+        <w:t xml:space="preserve">    font-</w:t>
       </w:r>
       <w:proofErr w:type="spellStart"/>
       <w:r>
@@ -2743,7 +2569,6 @@
         <w:t xml:space="preserve">    </w:t>
       </w:r>
       <w:proofErr w:type="spellStart"/>
-      <w:proofErr w:type="gramStart"/>
       <w:r>
         <w:rPr>
           <w:rFonts w:ascii="Consolas" w:hAnsi="Consolas"/>
@@ -2759,16 +2584,7 @@
           <w:sz w:val="20"/>
           <w:szCs w:val="20"/>
         </w:rPr>
-        <w:t>:</w:t>
-      </w:r>
-      <w:proofErr w:type="gramEnd"/>
-      <w:r>
-        <w:rPr>
-          <w:rFonts w:ascii="Consolas" w:hAnsi="Consolas"/>
-          <w:sz w:val="20"/>
-          <w:szCs w:val="20"/>
-        </w:rPr>
-        <w:t xml:space="preserve"> #575757!important;</w:t>
+        <w:t>: #575757!important;</w:t>
       </w:r>
     </w:p>
     <w:p>
@@ -2800,23 +2616,13 @@
           <w:szCs w:val="20"/>
         </w:rPr>
       </w:pPr>
-      <w:proofErr w:type="gramStart"/>
-      <w:r>
-        <w:rPr>
-          <w:rFonts w:ascii="Consolas" w:hAnsi="Consolas"/>
-          <w:sz w:val="20"/>
-          <w:szCs w:val="20"/>
-        </w:rPr>
-        <w:t>.col</w:t>
-      </w:r>
-      <w:proofErr w:type="gramEnd"/>
-      <w:r>
-        <w:rPr>
-          <w:rFonts w:ascii="Consolas" w:hAnsi="Consolas"/>
-          <w:sz w:val="20"/>
-          <w:szCs w:val="20"/>
-        </w:rPr>
-        <w:t>-sm-4 a {</w:t>
+      <w:r>
+        <w:rPr>
+          <w:rFonts w:ascii="Consolas" w:hAnsi="Consolas"/>
+          <w:sz w:val="20"/>
+          <w:szCs w:val="20"/>
+        </w:rPr>
+        <w:t>.col-sm-4 a {</w:t>
       </w:r>
     </w:p>
     <w:p>
@@ -2838,7 +2644,6 @@
         <w:t xml:space="preserve">    </w:t>
       </w:r>
       <w:proofErr w:type="spellStart"/>
-      <w:proofErr w:type="gramStart"/>
       <w:r>
         <w:rPr>
           <w:rFonts w:ascii="Consolas" w:hAnsi="Consolas"/>
@@ -2854,16 +2659,7 @@
           <w:sz w:val="20"/>
           <w:szCs w:val="20"/>
         </w:rPr>
-        <w:t>:</w:t>
-      </w:r>
-      <w:proofErr w:type="gramEnd"/>
-      <w:r>
-        <w:rPr>
-          <w:rFonts w:ascii="Consolas" w:hAnsi="Consolas"/>
-          <w:sz w:val="20"/>
-          <w:szCs w:val="20"/>
-        </w:rPr>
-        <w:t xml:space="preserve"> </w:t>
+        <w:t xml:space="preserve">: </w:t>
       </w:r>
       <w:proofErr w:type="spellStart"/>
       <w:r>
@@ -2968,7 +2764,6 @@
           <w:szCs w:val="20"/>
         </w:rPr>
       </w:pPr>
-      <w:proofErr w:type="gramStart"/>
       <w:r>
         <w:rPr>
           <w:rFonts w:ascii="Consolas" w:hAnsi="Consolas"/>
@@ -2976,16 +2771,7 @@
           <w:szCs w:val="20"/>
         </w:rPr>
         <w:lastRenderedPageBreak/>
-        <w:t>.augmente</w:t>
-      </w:r>
-      <w:proofErr w:type="gramEnd"/>
-      <w:r>
-        <w:rPr>
-          <w:rFonts w:ascii="Consolas" w:hAnsi="Consolas"/>
-          <w:sz w:val="20"/>
-          <w:szCs w:val="20"/>
-        </w:rPr>
-        <w:t>-contraste {</w:t>
+        <w:t>.augmente-contraste {</w:t>
       </w:r>
     </w:p>
     <w:p>
@@ -3007,23 +2793,13 @@
         <w:t xml:space="preserve">    </w:t>
       </w:r>
       <w:proofErr w:type="spellStart"/>
-      <w:proofErr w:type="gramStart"/>
-      <w:r>
-        <w:rPr>
-          <w:rFonts w:ascii="Consolas" w:hAnsi="Consolas"/>
-          <w:sz w:val="20"/>
-          <w:szCs w:val="20"/>
-        </w:rPr>
-        <w:t>text</w:t>
-      </w:r>
-      <w:proofErr w:type="gramEnd"/>
-      <w:r>
-        <w:rPr>
-          <w:rFonts w:ascii="Consolas" w:hAnsi="Consolas"/>
-          <w:sz w:val="20"/>
-          <w:szCs w:val="20"/>
-        </w:rPr>
-        <w:t>-shadow</w:t>
+      <w:r>
+        <w:rPr>
+          <w:rFonts w:ascii="Consolas" w:hAnsi="Consolas"/>
+          <w:sz w:val="20"/>
+          <w:szCs w:val="20"/>
+        </w:rPr>
+        <w:t>text-shadow</w:t>
       </w:r>
       <w:proofErr w:type="spellEnd"/>
       <w:r>
@@ -3398,6 +3174,68 @@
         <w:br/>
         <w:t>il faut également modifier le contenu des « alt » pour y mettre une vraie description des images.</w:t>
       </w:r>
+      <w:r>
+        <w:rPr>
+          <w:rFonts w:ascii="Consolas" w:hAnsi="Consolas"/>
+          <w:sz w:val="20"/>
+          <w:szCs w:val="20"/>
+        </w:rPr>
+        <w:br/>
+      </w:r>
+    </w:p>
+    <w:p>
+      <w:pPr>
+        <w:pStyle w:val="Paragraphedeliste"/>
+        <w:numPr>
+          <w:ilvl w:val="0"/>
+          <w:numId w:val="1"/>
+        </w:numPr>
+        <w:rPr>
+          <w:rFonts w:ascii="Consolas" w:hAnsi="Consolas"/>
+          <w:sz w:val="20"/>
+          <w:szCs w:val="20"/>
+        </w:rPr>
+      </w:pPr>
+      <w:r>
+        <w:rPr>
+          <w:rFonts w:ascii="Consolas" w:hAnsi="Consolas"/>
+          <w:sz w:val="20"/>
+          <w:szCs w:val="20"/>
+        </w:rPr>
+        <w:t xml:space="preserve">Il faut mettre des liens sur les Icones de réseaux sociaux du </w:t>
+      </w:r>
+      <w:proofErr w:type="spellStart"/>
+      <w:r>
+        <w:rPr>
+          <w:rFonts w:ascii="Consolas" w:hAnsi="Consolas"/>
+          <w:sz w:val="20"/>
+          <w:szCs w:val="20"/>
+        </w:rPr>
+        <w:t>Footer</w:t>
+      </w:r>
+      <w:proofErr w:type="spellEnd"/>
+      <w:r>
+        <w:rPr>
+          <w:rFonts w:ascii="Consolas" w:hAnsi="Consolas"/>
+          <w:sz w:val="20"/>
+          <w:szCs w:val="20"/>
+        </w:rPr>
+        <w:t>.</w:t>
+      </w:r>
+    </w:p>
+    <w:p>
+      <w:pPr>
+        <w:pStyle w:val="Paragraphedeliste"/>
+        <w:numPr>
+          <w:ilvl w:val="0"/>
+          <w:numId w:val="1"/>
+        </w:numPr>
+        <w:rPr>
+          <w:rFonts w:ascii="Consolas" w:hAnsi="Consolas"/>
+          <w:sz w:val="20"/>
+          <w:szCs w:val="20"/>
+        </w:rPr>
+      </w:pPr>
     </w:p>
     <w:p>
       <w:pPr>

</xml_diff>

<commit_message>
style.css change nom des images
</commit_message>
<xml_diff>
--- a/Mettre style.docx
+++ b/Mettre style.docx
@@ -21,25 +21,7 @@
           <w:sz w:val="20"/>
           <w:szCs w:val="20"/>
         </w:rPr>
-        <w:t xml:space="preserve">Mettre style.css dans le répertoire </w:t>
-      </w:r>
-      <w:proofErr w:type="spellStart"/>
-      <w:r>
-        <w:rPr>
-          <w:rFonts w:ascii="Consolas" w:hAnsi="Consolas"/>
-          <w:sz w:val="20"/>
-          <w:szCs w:val="20"/>
-        </w:rPr>
-        <w:t>css</w:t>
-      </w:r>
-      <w:proofErr w:type="spellEnd"/>
-      <w:r>
-        <w:rPr>
-          <w:rFonts w:ascii="Consolas" w:hAnsi="Consolas"/>
-          <w:sz w:val="20"/>
-          <w:szCs w:val="20"/>
-        </w:rPr>
-        <w:t>.</w:t>
+        <w:t>Mettre style.css dans le répertoire css.</w:t>
       </w:r>
     </w:p>
     <w:p>
@@ -71,25 +53,7 @@
           <w:sz w:val="20"/>
           <w:szCs w:val="20"/>
         </w:rPr>
-        <w:t xml:space="preserve">Mettre favicon.jpg dans le répertoire </w:t>
-      </w:r>
-      <w:proofErr w:type="spellStart"/>
-      <w:r>
-        <w:rPr>
-          <w:rFonts w:ascii="Consolas" w:hAnsi="Consolas"/>
-          <w:sz w:val="20"/>
-          <w:szCs w:val="20"/>
-        </w:rPr>
-        <w:t>img</w:t>
-      </w:r>
-      <w:proofErr w:type="spellEnd"/>
-      <w:r>
-        <w:rPr>
-          <w:rFonts w:ascii="Consolas" w:hAnsi="Consolas"/>
-          <w:sz w:val="20"/>
-          <w:szCs w:val="20"/>
-        </w:rPr>
-        <w:t>.</w:t>
+        <w:t>Mettre favicon.jpg dans le répertoire img.</w:t>
       </w:r>
     </w:p>
     <w:p>
@@ -123,7 +87,6 @@
         </w:rPr>
         <w:t xml:space="preserve">Index.html ligne 11 ajouter </w:t>
       </w:r>
-      <w:proofErr w:type="gramStart"/>
       <w:r>
         <w:rPr>
           <w:rFonts w:ascii="Consolas" w:hAnsi="Consolas"/>
@@ -138,34 +101,7 @@
           <w:sz w:val="20"/>
           <w:szCs w:val="20"/>
         </w:rPr>
-        <w:t>.</w:t>
-      </w:r>
-      <w:proofErr w:type="gramEnd"/>
-      <w:r>
-        <w:rPr>
-          <w:rFonts w:ascii="Consolas" w:hAnsi="Consolas"/>
-          <w:sz w:val="20"/>
-          <w:szCs w:val="20"/>
-        </w:rPr>
-        <w:t>/</w:t>
-      </w:r>
-      <w:proofErr w:type="spellStart"/>
-      <w:r>
-        <w:rPr>
-          <w:rFonts w:ascii="Consolas" w:hAnsi="Consolas"/>
-          <w:sz w:val="20"/>
-          <w:szCs w:val="20"/>
-        </w:rPr>
-        <w:t>css</w:t>
-      </w:r>
-      <w:proofErr w:type="spellEnd"/>
-      <w:r>
-        <w:rPr>
-          <w:rFonts w:ascii="Consolas" w:hAnsi="Consolas"/>
-          <w:sz w:val="20"/>
-          <w:szCs w:val="20"/>
-        </w:rPr>
-        <w:t>/</w:t>
+        <w:t>./css/</w:t>
       </w:r>
       <w:r>
         <w:rPr>
@@ -215,7 +151,6 @@
         </w:rPr>
         <w:t xml:space="preserve">Index.html ligne 8 ajouter </w:t>
       </w:r>
-      <w:proofErr w:type="gramStart"/>
       <w:r>
         <w:rPr>
           <w:rFonts w:ascii="Consolas" w:hAnsi="Consolas"/>
@@ -230,34 +165,7 @@
           <w:sz w:val="20"/>
           <w:szCs w:val="20"/>
         </w:rPr>
-        <w:t>.</w:t>
-      </w:r>
-      <w:proofErr w:type="gramEnd"/>
-      <w:r>
-        <w:rPr>
-          <w:rFonts w:ascii="Consolas" w:hAnsi="Consolas"/>
-          <w:sz w:val="20"/>
-          <w:szCs w:val="20"/>
-        </w:rPr>
-        <w:t>/</w:t>
-      </w:r>
-      <w:proofErr w:type="spellStart"/>
-      <w:r>
-        <w:rPr>
-          <w:rFonts w:ascii="Consolas" w:hAnsi="Consolas"/>
-          <w:sz w:val="20"/>
-          <w:szCs w:val="20"/>
-        </w:rPr>
-        <w:t>img</w:t>
-      </w:r>
-      <w:proofErr w:type="spellEnd"/>
-      <w:r>
-        <w:rPr>
-          <w:rFonts w:ascii="Consolas" w:hAnsi="Consolas"/>
-          <w:sz w:val="20"/>
-          <w:szCs w:val="20"/>
-        </w:rPr>
-        <w:t>/</w:t>
+        <w:t>./img/</w:t>
       </w:r>
       <w:r>
         <w:rPr>
@@ -303,25 +211,7 @@
           <w:sz w:val="20"/>
           <w:szCs w:val="20"/>
         </w:rPr>
-        <w:t>Style.css : ajouter aux URL de chargement d’images</w:t>
-      </w:r>
-      <w:proofErr w:type="gramStart"/>
-      <w:r>
-        <w:rPr>
-          <w:rFonts w:ascii="Consolas" w:hAnsi="Consolas"/>
-          <w:sz w:val="20"/>
-          <w:szCs w:val="20"/>
-        </w:rPr>
-        <w:t xml:space="preserve"> « ..</w:t>
-      </w:r>
-      <w:proofErr w:type="gramEnd"/>
-      <w:r>
-        <w:rPr>
-          <w:rFonts w:ascii="Consolas" w:hAnsi="Consolas"/>
-          <w:sz w:val="20"/>
-          <w:szCs w:val="20"/>
-        </w:rPr>
-        <w:t>/ » afin que les images soient retrouvés. 6 occurrences en tout.</w:t>
+        <w:t>Style.css : ajouter aux URL de chargement d’images « ../ » afin que les images soient retrouvés. 6 occurrences en tout.</w:t>
       </w:r>
       <w:r>
         <w:rPr>
@@ -383,35 +273,7 @@
           <w:sz w:val="20"/>
           <w:szCs w:val="20"/>
         </w:rPr>
-        <w:t>style="</w:t>
-      </w:r>
-      <w:proofErr w:type="spellStart"/>
-      <w:proofErr w:type="gramStart"/>
-      <w:r>
-        <w:rPr>
-          <w:rFonts w:ascii="Consolas" w:hAnsi="Consolas"/>
-          <w:sz w:val="20"/>
-          <w:szCs w:val="20"/>
-        </w:rPr>
-        <w:t>color</w:t>
-      </w:r>
-      <w:proofErr w:type="spellEnd"/>
-      <w:r>
-        <w:rPr>
-          <w:rFonts w:ascii="Consolas" w:hAnsi="Consolas"/>
-          <w:sz w:val="20"/>
-          <w:szCs w:val="20"/>
-        </w:rPr>
-        <w:t>:#</w:t>
-      </w:r>
-      <w:proofErr w:type="gramEnd"/>
-      <w:r>
-        <w:rPr>
-          <w:rFonts w:ascii="Consolas" w:hAnsi="Consolas"/>
-          <w:sz w:val="20"/>
-          <w:szCs w:val="20"/>
-        </w:rPr>
-        <w:t>cccccc;font-size:1px;</w:t>
+        <w:t>style="color:#cccccc;font-size:1px;</w:t>
       </w:r>
       <w:r>
         <w:rPr>
@@ -428,18 +290,8 @@
           <w:sz w:val="20"/>
           <w:szCs w:val="20"/>
         </w:rPr>
-        <w:t xml:space="preserve">keyword </w:t>
-      </w:r>
-      <w:proofErr w:type="spellStart"/>
-      <w:r>
-        <w:rPr>
-          <w:rFonts w:ascii="Consolas" w:hAnsi="Consolas"/>
-          <w:sz w:val="20"/>
-          <w:szCs w:val="20"/>
-        </w:rPr>
-        <w:t>stuffing</w:t>
-      </w:r>
-      <w:proofErr w:type="spellEnd"/>
+        <w:t>keyword stuffing</w:t>
+      </w:r>
       <w:r>
         <w:rPr>
           <w:rFonts w:ascii="Consolas" w:hAnsi="Consolas"/>
@@ -476,97 +328,7 @@
           <w:sz w:val="20"/>
           <w:szCs w:val="20"/>
         </w:rPr>
-        <w:t>Index.html : mettre &lt;</w:t>
-      </w:r>
-      <w:proofErr w:type="spellStart"/>
-      <w:r>
-        <w:rPr>
-          <w:rFonts w:ascii="Consolas" w:hAnsi="Consolas"/>
-          <w:sz w:val="20"/>
-          <w:szCs w:val="20"/>
-        </w:rPr>
-        <w:t>link</w:t>
-      </w:r>
-      <w:proofErr w:type="spellEnd"/>
-      <w:r>
-        <w:rPr>
-          <w:rFonts w:ascii="Consolas" w:hAnsi="Consolas"/>
-          <w:sz w:val="20"/>
-          <w:szCs w:val="20"/>
-        </w:rPr>
-        <w:t xml:space="preserve"> rel="</w:t>
-      </w:r>
-      <w:proofErr w:type="spellStart"/>
-      <w:r>
-        <w:rPr>
-          <w:rFonts w:ascii="Consolas" w:hAnsi="Consolas"/>
-          <w:sz w:val="20"/>
-          <w:szCs w:val="20"/>
-        </w:rPr>
-        <w:t>stylesheet</w:t>
-      </w:r>
-      <w:proofErr w:type="spellEnd"/>
-      <w:r>
-        <w:rPr>
-          <w:rFonts w:ascii="Consolas" w:hAnsi="Consolas"/>
-          <w:sz w:val="20"/>
-          <w:szCs w:val="20"/>
-        </w:rPr>
-        <w:t>" type="</w:t>
-      </w:r>
-      <w:proofErr w:type="spellStart"/>
-      <w:r>
-        <w:rPr>
-          <w:rFonts w:ascii="Consolas" w:hAnsi="Consolas"/>
-          <w:sz w:val="20"/>
-          <w:szCs w:val="20"/>
-        </w:rPr>
-        <w:t>text</w:t>
-      </w:r>
-      <w:proofErr w:type="spellEnd"/>
-      <w:r>
-        <w:rPr>
-          <w:rFonts w:ascii="Consolas" w:hAnsi="Consolas"/>
-          <w:sz w:val="20"/>
-          <w:szCs w:val="20"/>
-        </w:rPr>
-        <w:t>/</w:t>
-      </w:r>
-      <w:proofErr w:type="spellStart"/>
-      <w:r>
-        <w:rPr>
-          <w:rFonts w:ascii="Consolas" w:hAnsi="Consolas"/>
-          <w:sz w:val="20"/>
-          <w:szCs w:val="20"/>
-        </w:rPr>
-        <w:t>css</w:t>
-      </w:r>
-      <w:proofErr w:type="spellEnd"/>
-      <w:r>
-        <w:rPr>
-          <w:rFonts w:ascii="Consolas" w:hAnsi="Consolas"/>
-          <w:sz w:val="20"/>
-          <w:szCs w:val="20"/>
-        </w:rPr>
-        <w:t>" href="./</w:t>
-      </w:r>
-      <w:proofErr w:type="spellStart"/>
-      <w:r>
-        <w:rPr>
-          <w:rFonts w:ascii="Consolas" w:hAnsi="Consolas"/>
-          <w:sz w:val="20"/>
-          <w:szCs w:val="20"/>
-        </w:rPr>
-        <w:t>css</w:t>
-      </w:r>
-      <w:proofErr w:type="spellEnd"/>
-      <w:r>
-        <w:rPr>
-          <w:rFonts w:ascii="Consolas" w:hAnsi="Consolas"/>
-          <w:sz w:val="20"/>
-          <w:szCs w:val="20"/>
-        </w:rPr>
-        <w:t>/style.css"&gt; en dernier afin que les valeurs soient prioritaires.</w:t>
+        <w:t>Index.html : mettre &lt;link rel="stylesheet" type="text/css" href="./css/style.css"&gt; en dernier afin que les valeurs soient prioritaires.</w:t>
       </w:r>
       <w:r>
         <w:rPr>
@@ -676,7 +438,6 @@
         <w:br/>
         <w:t xml:space="preserve">    </w:t>
       </w:r>
-      <w:proofErr w:type="gramStart"/>
       <w:r>
         <w:rPr>
           <w:rFonts w:ascii="Consolas" w:hAnsi="Consolas"/>
@@ -684,9 +445,34 @@
           <w:sz w:val="20"/>
           <w:szCs w:val="20"/>
         </w:rPr>
-        <w:t>position:</w:t>
-      </w:r>
-      <w:proofErr w:type="gramEnd"/>
+        <w:t xml:space="preserve">position: </w:t>
+      </w:r>
+      <w:r>
+        <w:rPr>
+          <w:rFonts w:ascii="Consolas" w:hAnsi="Consolas"/>
+          <w:color w:val="70AD47" w:themeColor="accent6"/>
+          <w:sz w:val="20"/>
+          <w:szCs w:val="20"/>
+        </w:rPr>
+        <w:t>fixed</w:t>
+      </w:r>
+      <w:r>
+        <w:rPr>
+          <w:rFonts w:ascii="Consolas" w:hAnsi="Consolas"/>
+          <w:sz w:val="20"/>
+          <w:szCs w:val="20"/>
+        </w:rPr>
+        <w:t>;</w:t>
+      </w:r>
+      <w:r>
+        <w:rPr>
+          <w:rFonts w:ascii="Consolas" w:hAnsi="Consolas"/>
+          <w:sz w:val="20"/>
+          <w:szCs w:val="20"/>
+        </w:rPr>
+        <w:br/>
+        <w:t xml:space="preserve">    </w:t>
+      </w:r>
       <w:r>
         <w:rPr>
           <w:rFonts w:ascii="Consolas" w:hAnsi="Consolas"/>
@@ -694,9 +480,8 @@
           <w:sz w:val="20"/>
           <w:szCs w:val="20"/>
         </w:rPr>
-        <w:t xml:space="preserve"> </w:t>
-      </w:r>
-      <w:proofErr w:type="spellStart"/>
+        <w:t xml:space="preserve">top: </w:t>
+      </w:r>
       <w:r>
         <w:rPr>
           <w:rFonts w:ascii="Consolas" w:hAnsi="Consolas"/>
@@ -704,9 +489,8 @@
           <w:sz w:val="20"/>
           <w:szCs w:val="20"/>
         </w:rPr>
-        <w:t>fixed</w:t>
-      </w:r>
-      <w:proofErr w:type="spellEnd"/>
+        <w:t>0</w:t>
+      </w:r>
       <w:r>
         <w:rPr>
           <w:rFonts w:ascii="Consolas" w:hAnsi="Consolas"/>
@@ -731,7 +515,7 @@
           <w:sz w:val="20"/>
           <w:szCs w:val="20"/>
         </w:rPr>
-        <w:t xml:space="preserve">top: </w:t>
+        <w:t xml:space="preserve">bottom: </w:t>
       </w:r>
       <w:r>
         <w:rPr>
@@ -750,16 +534,24 @@
         </w:rPr>
         <w:t>;</w:t>
       </w:r>
-      <w:r>
-        <w:rPr>
-          <w:rFonts w:ascii="Consolas" w:hAnsi="Consolas"/>
-          <w:sz w:val="20"/>
-          <w:szCs w:val="20"/>
-        </w:rPr>
-        <w:br/>
+    </w:p>
+    <w:p>
+      <w:pPr>
+        <w:pStyle w:val="Paragraphedeliste"/>
+        <w:rPr>
+          <w:rFonts w:ascii="Consolas" w:hAnsi="Consolas"/>
+          <w:sz w:val="20"/>
+          <w:szCs w:val="20"/>
+        </w:rPr>
+      </w:pPr>
+      <w:r>
+        <w:rPr>
+          <w:rFonts w:ascii="Consolas" w:hAnsi="Consolas"/>
+          <w:sz w:val="20"/>
+          <w:szCs w:val="20"/>
+        </w:rPr>
         <w:t xml:space="preserve">    </w:t>
       </w:r>
-      <w:proofErr w:type="spellStart"/>
       <w:r>
         <w:rPr>
           <w:rFonts w:ascii="Consolas" w:hAnsi="Consolas"/>
@@ -767,9 +559,43 @@
           <w:sz w:val="20"/>
           <w:szCs w:val="20"/>
         </w:rPr>
-        <w:t>bottom</w:t>
-      </w:r>
-      <w:proofErr w:type="spellEnd"/>
+        <w:t xml:space="preserve">width: </w:t>
+      </w:r>
+      <w:r>
+        <w:rPr>
+          <w:rFonts w:ascii="Consolas" w:hAnsi="Consolas"/>
+          <w:color w:val="70AD47" w:themeColor="accent6"/>
+          <w:sz w:val="20"/>
+          <w:szCs w:val="20"/>
+        </w:rPr>
+        <w:t>100%</w:t>
+      </w:r>
+      <w:r>
+        <w:rPr>
+          <w:rFonts w:ascii="Consolas" w:hAnsi="Consolas"/>
+          <w:sz w:val="20"/>
+          <w:szCs w:val="20"/>
+        </w:rPr>
+        <w:t>;</w:t>
+      </w:r>
+    </w:p>
+    <w:p>
+      <w:pPr>
+        <w:pStyle w:val="Paragraphedeliste"/>
+        <w:rPr>
+          <w:rFonts w:ascii="Consolas" w:hAnsi="Consolas"/>
+          <w:sz w:val="20"/>
+          <w:szCs w:val="20"/>
+        </w:rPr>
+      </w:pPr>
+      <w:r>
+        <w:rPr>
+          <w:rFonts w:ascii="Consolas" w:hAnsi="Consolas"/>
+          <w:sz w:val="20"/>
+          <w:szCs w:val="20"/>
+        </w:rPr>
+        <w:t xml:space="preserve">    </w:t>
+      </w:r>
       <w:r>
         <w:rPr>
           <w:rFonts w:ascii="Consolas" w:hAnsi="Consolas"/>
@@ -777,7 +603,7 @@
           <w:sz w:val="20"/>
           <w:szCs w:val="20"/>
         </w:rPr>
-        <w:t xml:space="preserve">: </w:t>
+        <w:t xml:space="preserve">z-index: </w:t>
       </w:r>
       <w:r>
         <w:rPr>
@@ -786,7 +612,7 @@
           <w:sz w:val="20"/>
           <w:szCs w:val="20"/>
         </w:rPr>
-        <w:t>0</w:t>
+        <w:t>100000</w:t>
       </w:r>
       <w:r>
         <w:rPr>
@@ -814,8 +640,6 @@
         </w:rPr>
         <w:t xml:space="preserve">    </w:t>
       </w:r>
-      <w:proofErr w:type="spellStart"/>
-      <w:proofErr w:type="gramStart"/>
       <w:r>
         <w:rPr>
           <w:rFonts w:ascii="Consolas" w:hAnsi="Consolas"/>
@@ -823,137 +647,7 @@
           <w:sz w:val="20"/>
           <w:szCs w:val="20"/>
         </w:rPr>
-        <w:t>width</w:t>
-      </w:r>
-      <w:proofErr w:type="spellEnd"/>
-      <w:r>
-        <w:rPr>
-          <w:rFonts w:ascii="Consolas" w:hAnsi="Consolas"/>
-          <w:color w:val="4472C4" w:themeColor="accent1"/>
-          <w:sz w:val="20"/>
-          <w:szCs w:val="20"/>
-        </w:rPr>
-        <w:t>:</w:t>
-      </w:r>
-      <w:proofErr w:type="gramEnd"/>
-      <w:r>
-        <w:rPr>
-          <w:rFonts w:ascii="Consolas" w:hAnsi="Consolas"/>
-          <w:color w:val="4472C4" w:themeColor="accent1"/>
-          <w:sz w:val="20"/>
-          <w:szCs w:val="20"/>
-        </w:rPr>
-        <w:t xml:space="preserve"> </w:t>
-      </w:r>
-      <w:r>
-        <w:rPr>
-          <w:rFonts w:ascii="Consolas" w:hAnsi="Consolas"/>
-          <w:color w:val="70AD47" w:themeColor="accent6"/>
-          <w:sz w:val="20"/>
-          <w:szCs w:val="20"/>
-        </w:rPr>
-        <w:t>100%</w:t>
-      </w:r>
-      <w:r>
-        <w:rPr>
-          <w:rFonts w:ascii="Consolas" w:hAnsi="Consolas"/>
-          <w:sz w:val="20"/>
-          <w:szCs w:val="20"/>
-        </w:rPr>
-        <w:t>;</w:t>
-      </w:r>
-    </w:p>
-    <w:p>
-      <w:pPr>
-        <w:pStyle w:val="Paragraphedeliste"/>
-        <w:rPr>
-          <w:rFonts w:ascii="Consolas" w:hAnsi="Consolas"/>
-          <w:sz w:val="20"/>
-          <w:szCs w:val="20"/>
-        </w:rPr>
-      </w:pPr>
-      <w:r>
-        <w:rPr>
-          <w:rFonts w:ascii="Consolas" w:hAnsi="Consolas"/>
-          <w:sz w:val="20"/>
-          <w:szCs w:val="20"/>
-        </w:rPr>
-        <w:t xml:space="preserve">    </w:t>
-      </w:r>
-      <w:proofErr w:type="gramStart"/>
-      <w:r>
-        <w:rPr>
-          <w:rFonts w:ascii="Consolas" w:hAnsi="Consolas"/>
-          <w:color w:val="4472C4" w:themeColor="accent1"/>
-          <w:sz w:val="20"/>
-          <w:szCs w:val="20"/>
-        </w:rPr>
-        <w:t>z</w:t>
-      </w:r>
-      <w:proofErr w:type="gramEnd"/>
-      <w:r>
-        <w:rPr>
-          <w:rFonts w:ascii="Consolas" w:hAnsi="Consolas"/>
-          <w:color w:val="4472C4" w:themeColor="accent1"/>
-          <w:sz w:val="20"/>
-          <w:szCs w:val="20"/>
-        </w:rPr>
-        <w:t xml:space="preserve">-index: </w:t>
-      </w:r>
-      <w:r>
-        <w:rPr>
-          <w:rFonts w:ascii="Consolas" w:hAnsi="Consolas"/>
-          <w:color w:val="70AD47" w:themeColor="accent6"/>
-          <w:sz w:val="20"/>
-          <w:szCs w:val="20"/>
-        </w:rPr>
-        <w:t>100000</w:t>
-      </w:r>
-      <w:r>
-        <w:rPr>
-          <w:rFonts w:ascii="Consolas" w:hAnsi="Consolas"/>
-          <w:sz w:val="20"/>
-          <w:szCs w:val="20"/>
-        </w:rPr>
-        <w:t>;</w:t>
-      </w:r>
-    </w:p>
-    <w:p>
-      <w:pPr>
-        <w:pStyle w:val="Paragraphedeliste"/>
-        <w:rPr>
-          <w:rFonts w:ascii="Consolas" w:hAnsi="Consolas"/>
-          <w:sz w:val="20"/>
-          <w:szCs w:val="20"/>
-        </w:rPr>
-      </w:pPr>
-      <w:r>
-        <w:rPr>
-          <w:rFonts w:ascii="Consolas" w:hAnsi="Consolas"/>
-          <w:sz w:val="20"/>
-          <w:szCs w:val="20"/>
-        </w:rPr>
-        <w:t xml:space="preserve">    </w:t>
-      </w:r>
-      <w:proofErr w:type="gramStart"/>
-      <w:r>
-        <w:rPr>
-          <w:rFonts w:ascii="Consolas" w:hAnsi="Consolas"/>
-          <w:color w:val="4472C4" w:themeColor="accent1"/>
-          <w:sz w:val="20"/>
-          <w:szCs w:val="20"/>
-        </w:rPr>
-        <w:t>background:</w:t>
-      </w:r>
-      <w:proofErr w:type="gramEnd"/>
-      <w:r>
-        <w:rPr>
-          <w:rFonts w:ascii="Consolas" w:hAnsi="Consolas"/>
-          <w:color w:val="4472C4" w:themeColor="accent1"/>
-          <w:sz w:val="20"/>
-          <w:szCs w:val="20"/>
-        </w:rPr>
-        <w:t xml:space="preserve"> </w:t>
+        <w:t xml:space="preserve">background: </w:t>
       </w:r>
       <w:r>
         <w:rPr>
@@ -996,9 +690,16 @@
           <w:sz w:val="20"/>
           <w:szCs w:val="20"/>
         </w:rPr>
-        <w:t>"../</w:t>
-      </w:r>
-      <w:proofErr w:type="spellStart"/>
+        <w:t>"../img/pageload-spinner.gif"</w:t>
+      </w:r>
+      <w:r>
+        <w:rPr>
+          <w:rFonts w:ascii="Consolas" w:hAnsi="Consolas"/>
+          <w:sz w:val="20"/>
+          <w:szCs w:val="20"/>
+        </w:rPr>
+        <w:t xml:space="preserve">) </w:t>
+      </w:r>
       <w:r>
         <w:rPr>
           <w:rFonts w:ascii="Consolas" w:hAnsi="Consolas"/>
@@ -1006,66 +707,8 @@
           <w:sz w:val="20"/>
           <w:szCs w:val="20"/>
         </w:rPr>
-        <w:t>img</w:t>
-      </w:r>
-      <w:proofErr w:type="spellEnd"/>
-      <w:r>
-        <w:rPr>
-          <w:rFonts w:ascii="Consolas" w:hAnsi="Consolas"/>
-          <w:color w:val="F7CAAC" w:themeColor="accent2" w:themeTint="66"/>
-          <w:sz w:val="20"/>
-          <w:szCs w:val="20"/>
-        </w:rPr>
-        <w:t>/pageload-spinner.gif"</w:t>
-      </w:r>
-      <w:r>
-        <w:rPr>
-          <w:rFonts w:ascii="Consolas" w:hAnsi="Consolas"/>
-          <w:sz w:val="20"/>
-          <w:szCs w:val="20"/>
-        </w:rPr>
-        <w:t xml:space="preserve">) </w:t>
-      </w:r>
-      <w:r>
-        <w:rPr>
-          <w:rFonts w:ascii="Consolas" w:hAnsi="Consolas"/>
-          <w:color w:val="F7CAAC" w:themeColor="accent2" w:themeTint="66"/>
-          <w:sz w:val="20"/>
-          <w:szCs w:val="20"/>
-        </w:rPr>
-        <w:t>no-</w:t>
-      </w:r>
-      <w:proofErr w:type="spellStart"/>
-      <w:r>
-        <w:rPr>
-          <w:rFonts w:ascii="Consolas" w:hAnsi="Consolas"/>
-          <w:color w:val="F7CAAC" w:themeColor="accent2" w:themeTint="66"/>
-          <w:sz w:val="20"/>
-          <w:szCs w:val="20"/>
-        </w:rPr>
-        <w:t>repeat</w:t>
-      </w:r>
-      <w:proofErr w:type="spellEnd"/>
-      <w:r>
-        <w:rPr>
-          <w:rFonts w:ascii="Consolas" w:hAnsi="Consolas"/>
-          <w:color w:val="F7CAAC" w:themeColor="accent2" w:themeTint="66"/>
-          <w:sz w:val="20"/>
-          <w:szCs w:val="20"/>
-        </w:rPr>
-        <w:t xml:space="preserve"> center </w:t>
-      </w:r>
-      <w:proofErr w:type="spellStart"/>
-      <w:r>
-        <w:rPr>
-          <w:rFonts w:ascii="Consolas" w:hAnsi="Consolas"/>
-          <w:color w:val="F7CAAC" w:themeColor="accent2" w:themeTint="66"/>
-          <w:sz w:val="20"/>
-          <w:szCs w:val="20"/>
-        </w:rPr>
-        <w:t>center</w:t>
-      </w:r>
-      <w:proofErr w:type="spellEnd"/>
+        <w:t>no-repeat center center</w:t>
+      </w:r>
       <w:r>
         <w:rPr>
           <w:rFonts w:ascii="Consolas" w:hAnsi="Consolas"/>
@@ -1149,25 +792,7 @@
           <w:szCs w:val="20"/>
         </w:rPr>
         <w:br/>
-        <w:t>"</w:t>
-      </w:r>
-      <w:proofErr w:type="spellStart"/>
-      <w:r>
-        <w:rPr>
-          <w:rFonts w:ascii="Consolas" w:hAnsi="Consolas"/>
-          <w:sz w:val="20"/>
-          <w:szCs w:val="20"/>
-        </w:rPr>
-        <w:t>img</w:t>
-      </w:r>
-      <w:proofErr w:type="spellEnd"/>
-      <w:r>
-        <w:rPr>
-          <w:rFonts w:ascii="Consolas" w:hAnsi="Consolas"/>
-          <w:sz w:val="20"/>
-          <w:szCs w:val="20"/>
-        </w:rPr>
-        <w:t>/title.png"</w:t>
+        <w:t>"img/title.png"</w:t>
       </w:r>
       <w:r>
         <w:rPr>
@@ -1265,25 +890,7 @@
           <w:szCs w:val="20"/>
         </w:rPr>
         <w:br/>
-        <w:t>"</w:t>
-      </w:r>
-      <w:proofErr w:type="spellStart"/>
-      <w:r>
-        <w:rPr>
-          <w:rFonts w:ascii="Consolas" w:hAnsi="Consolas"/>
-          <w:sz w:val="20"/>
-          <w:szCs w:val="20"/>
-        </w:rPr>
-        <w:t>img</w:t>
-      </w:r>
-      <w:proofErr w:type="spellEnd"/>
-      <w:r>
-        <w:rPr>
-          <w:rFonts w:ascii="Consolas" w:hAnsi="Consolas"/>
-          <w:sz w:val="20"/>
-          <w:szCs w:val="20"/>
-        </w:rPr>
-        <w:t>/title2.png"</w:t>
+        <w:t>"img/title2.png"</w:t>
       </w:r>
       <w:r>
         <w:rPr>
@@ -1396,25 +1003,7 @@
           <w:szCs w:val="20"/>
         </w:rPr>
         <w:br/>
-        <w:t>"</w:t>
-      </w:r>
-      <w:proofErr w:type="spellStart"/>
-      <w:r>
-        <w:rPr>
-          <w:rFonts w:ascii="Consolas" w:hAnsi="Consolas"/>
-          <w:sz w:val="20"/>
-          <w:szCs w:val="20"/>
-        </w:rPr>
-        <w:t>img</w:t>
-      </w:r>
-      <w:proofErr w:type="spellEnd"/>
-      <w:r>
-        <w:rPr>
-          <w:rFonts w:ascii="Consolas" w:hAnsi="Consolas"/>
-          <w:sz w:val="20"/>
-          <w:szCs w:val="20"/>
-        </w:rPr>
-        <w:t>/title2.png"</w:t>
+        <w:t>"img/title2.png"</w:t>
       </w:r>
       <w:r>
         <w:rPr>
@@ -1501,61 +1090,7 @@
           <w:sz w:val="20"/>
           <w:szCs w:val="20"/>
         </w:rPr>
-        <w:t>Page2.html : lignes 84 à 111 : section &lt;</w:t>
-      </w:r>
-      <w:proofErr w:type="spellStart"/>
-      <w:r>
-        <w:rPr>
-          <w:rFonts w:ascii="Consolas" w:hAnsi="Consolas"/>
-          <w:sz w:val="20"/>
-          <w:szCs w:val="20"/>
-        </w:rPr>
-        <w:t>form</w:t>
-      </w:r>
-      <w:proofErr w:type="spellEnd"/>
-      <w:r>
-        <w:rPr>
-          <w:rFonts w:ascii="Consolas" w:hAnsi="Consolas"/>
-          <w:sz w:val="20"/>
-          <w:szCs w:val="20"/>
-        </w:rPr>
-        <w:t>&gt;&lt;/</w:t>
-      </w:r>
-      <w:proofErr w:type="spellStart"/>
-      <w:r>
-        <w:rPr>
-          <w:rFonts w:ascii="Consolas" w:hAnsi="Consolas"/>
-          <w:sz w:val="20"/>
-          <w:szCs w:val="20"/>
-        </w:rPr>
-        <w:t>form</w:t>
-      </w:r>
-      <w:proofErr w:type="spellEnd"/>
-      <w:r>
-        <w:rPr>
-          <w:rFonts w:ascii="Consolas" w:hAnsi="Consolas"/>
-          <w:sz w:val="20"/>
-          <w:szCs w:val="20"/>
-        </w:rPr>
-        <w:t>&gt;, associer les &lt;label&gt; avec les &lt;input&gt; et &lt;</w:t>
-      </w:r>
-      <w:proofErr w:type="spellStart"/>
-      <w:r>
-        <w:rPr>
-          <w:rFonts w:ascii="Consolas" w:hAnsi="Consolas"/>
-          <w:sz w:val="20"/>
-          <w:szCs w:val="20"/>
-        </w:rPr>
-        <w:t>textarea</w:t>
-      </w:r>
-      <w:proofErr w:type="spellEnd"/>
-      <w:r>
-        <w:rPr>
-          <w:rFonts w:ascii="Consolas" w:hAnsi="Consolas"/>
-          <w:sz w:val="20"/>
-          <w:szCs w:val="20"/>
-        </w:rPr>
-        <w:t>&gt; via for=’’ et ID=’’ pour les lecteurs.</w:t>
+        <w:t>Page2.html : lignes 84 à 111 : section &lt;form&gt;&lt;/form&gt;, associer les &lt;label&gt; avec les &lt;input&gt; et &lt;textarea&gt; via for=’’ et ID=’’ pour les lecteurs.</w:t>
       </w:r>
       <w:r>
         <w:rPr>
@@ -1585,43 +1120,7 @@
           <w:sz w:val="20"/>
           <w:szCs w:val="20"/>
         </w:rPr>
-        <w:t>Index.html : ligne 37 : section &lt;</w:t>
-      </w:r>
-      <w:proofErr w:type="spellStart"/>
-      <w:r>
-        <w:rPr>
-          <w:rFonts w:ascii="Consolas" w:hAnsi="Consolas"/>
-          <w:sz w:val="20"/>
-          <w:szCs w:val="20"/>
-        </w:rPr>
-        <w:t>nav</w:t>
-      </w:r>
-      <w:proofErr w:type="spellEnd"/>
-      <w:r>
-        <w:rPr>
-          <w:rFonts w:ascii="Consolas" w:hAnsi="Consolas"/>
-          <w:sz w:val="20"/>
-          <w:szCs w:val="20"/>
-        </w:rPr>
-        <w:t xml:space="preserve">&gt;, ajouter </w:t>
-      </w:r>
-      <w:proofErr w:type="spellStart"/>
-      <w:r>
-        <w:rPr>
-          <w:rFonts w:ascii="Consolas" w:hAnsi="Consolas"/>
-          <w:sz w:val="20"/>
-          <w:szCs w:val="20"/>
-        </w:rPr>
-        <w:t>role</w:t>
-      </w:r>
-      <w:proofErr w:type="spellEnd"/>
-      <w:r>
-        <w:rPr>
-          <w:rFonts w:ascii="Consolas" w:hAnsi="Consolas"/>
-          <w:sz w:val="20"/>
-          <w:szCs w:val="20"/>
-        </w:rPr>
-        <w:t>=’navigation’ pour l’accessibilité.</w:t>
+        <w:t>Index.html : ligne 37 : section &lt;nav&gt;, ajouter role=’navigation’ pour l’accessibilité.</w:t>
       </w:r>
       <w:r>
         <w:rPr>
@@ -1651,25 +1150,7 @@
           <w:sz w:val="20"/>
           <w:szCs w:val="20"/>
         </w:rPr>
-        <w:t xml:space="preserve">Index.html : ligne 32 : conteneur principal, ajouter </w:t>
-      </w:r>
-      <w:proofErr w:type="spellStart"/>
-      <w:r>
-        <w:rPr>
-          <w:rFonts w:ascii="Consolas" w:hAnsi="Consolas"/>
-          <w:sz w:val="20"/>
-          <w:szCs w:val="20"/>
-        </w:rPr>
-        <w:t>role</w:t>
-      </w:r>
-      <w:proofErr w:type="spellEnd"/>
-      <w:r>
-        <w:rPr>
-          <w:rFonts w:ascii="Consolas" w:hAnsi="Consolas"/>
-          <w:sz w:val="20"/>
-          <w:szCs w:val="20"/>
-        </w:rPr>
-        <w:t>=’main’ pour les lecteurs.</w:t>
+        <w:t>Index.html : ligne 32 : conteneur principal, ajouter role=’main’ pour les lecteurs.</w:t>
       </w:r>
       <w:r>
         <w:rPr>
@@ -1707,61 +1188,7 @@
           <w:sz w:val="20"/>
           <w:szCs w:val="20"/>
         </w:rPr>
-        <w:t xml:space="preserve"> ligne 219 : </w:t>
-      </w:r>
-      <w:proofErr w:type="spellStart"/>
-      <w:r>
-        <w:rPr>
-          <w:rFonts w:ascii="Consolas" w:hAnsi="Consolas"/>
-          <w:sz w:val="20"/>
-          <w:szCs w:val="20"/>
-        </w:rPr>
-        <w:t>footer</w:t>
-      </w:r>
-      <w:proofErr w:type="spellEnd"/>
-      <w:r>
-        <w:rPr>
-          <w:rFonts w:ascii="Consolas" w:hAnsi="Consolas"/>
-          <w:sz w:val="20"/>
-          <w:szCs w:val="20"/>
-        </w:rPr>
-        <w:t xml:space="preserve">, ajouter </w:t>
-      </w:r>
-      <w:proofErr w:type="spellStart"/>
-      <w:r>
-        <w:rPr>
-          <w:rFonts w:ascii="Consolas" w:hAnsi="Consolas"/>
-          <w:sz w:val="20"/>
-          <w:szCs w:val="20"/>
-        </w:rPr>
-        <w:t>role</w:t>
-      </w:r>
-      <w:proofErr w:type="spellEnd"/>
-      <w:r>
-        <w:rPr>
-          <w:rFonts w:ascii="Consolas" w:hAnsi="Consolas"/>
-          <w:sz w:val="20"/>
-          <w:szCs w:val="20"/>
-        </w:rPr>
-        <w:t>=’</w:t>
-      </w:r>
-      <w:proofErr w:type="spellStart"/>
-      <w:r>
-        <w:rPr>
-          <w:rFonts w:ascii="Consolas" w:hAnsi="Consolas"/>
-          <w:sz w:val="20"/>
-          <w:szCs w:val="20"/>
-        </w:rPr>
-        <w:t>contentinfo</w:t>
-      </w:r>
-      <w:proofErr w:type="spellEnd"/>
-      <w:r>
-        <w:rPr>
-          <w:rFonts w:ascii="Consolas" w:hAnsi="Consolas"/>
-          <w:sz w:val="20"/>
-          <w:szCs w:val="20"/>
-        </w:rPr>
-        <w:t>’ pour les lecteurs.</w:t>
+        <w:t xml:space="preserve"> ligne 219 : footer, ajouter role=’contentinfo’ pour les lecteurs.</w:t>
       </w:r>
       <w:r>
         <w:rPr>
@@ -1807,51 +1234,15 @@
           <w:sz w:val="20"/>
           <w:szCs w:val="20"/>
         </w:rPr>
-        <w:t>utiliser des balises sémantiques telle que &lt;header&gt;, &lt;main&gt; et &lt;</w:t>
-      </w:r>
-      <w:proofErr w:type="spellStart"/>
-      <w:r>
-        <w:rPr>
-          <w:rFonts w:ascii="Consolas" w:hAnsi="Consolas"/>
-          <w:sz w:val="20"/>
-          <w:szCs w:val="20"/>
-        </w:rPr>
-        <w:t>footer</w:t>
-      </w:r>
-      <w:proofErr w:type="spellEnd"/>
-      <w:r>
-        <w:rPr>
-          <w:rFonts w:ascii="Consolas" w:hAnsi="Consolas"/>
-          <w:sz w:val="20"/>
-          <w:szCs w:val="20"/>
-        </w:rPr>
-        <w:t>&gt; au lieu des &lt;div&gt;</w:t>
-      </w:r>
-      <w:r>
-        <w:rPr>
-          <w:rFonts w:ascii="Consolas" w:hAnsi="Consolas"/>
-          <w:sz w:val="20"/>
-          <w:szCs w:val="20"/>
-        </w:rPr>
-        <w:t xml:space="preserve">, j’ai ajouté les </w:t>
-      </w:r>
-      <w:proofErr w:type="spellStart"/>
-      <w:r>
-        <w:rPr>
-          <w:rFonts w:ascii="Consolas" w:hAnsi="Consolas"/>
-          <w:sz w:val="20"/>
-          <w:szCs w:val="20"/>
-        </w:rPr>
-        <w:t>role</w:t>
-      </w:r>
-      <w:proofErr w:type="spellEnd"/>
-      <w:r>
-        <w:rPr>
-          <w:rFonts w:ascii="Consolas" w:hAnsi="Consolas"/>
-          <w:sz w:val="20"/>
-          <w:szCs w:val="20"/>
-        </w:rPr>
-        <w:t>=’’ aux &lt;div&gt; pour indiquer l’emplacement des balises sémantiques</w:t>
+        <w:t>utiliser des balises sémantiques telle que &lt;header&gt;, &lt;main&gt; et &lt;footer&gt; au lieu des &lt;div&gt;</w:t>
+      </w:r>
+      <w:r>
+        <w:rPr>
+          <w:rFonts w:ascii="Consolas" w:hAnsi="Consolas"/>
+          <w:sz w:val="20"/>
+          <w:szCs w:val="20"/>
+        </w:rPr>
+        <w:t>, j’ai ajouté les role=’’ aux &lt;div&gt; pour indiquer l’emplacement des balises sémantiques</w:t>
       </w:r>
       <w:r>
         <w:rPr>
@@ -1905,43 +1296,7 @@
           <w:sz w:val="20"/>
           <w:szCs w:val="20"/>
         </w:rPr>
-        <w:t>: ligne 6 : &lt;</w:t>
-      </w:r>
-      <w:proofErr w:type="spellStart"/>
-      <w:r>
-        <w:rPr>
-          <w:rFonts w:ascii="Consolas" w:hAnsi="Consolas"/>
-          <w:sz w:val="20"/>
-          <w:szCs w:val="20"/>
-        </w:rPr>
-        <w:t>meta</w:t>
-      </w:r>
-      <w:proofErr w:type="spellEnd"/>
-      <w:r>
-        <w:rPr>
-          <w:rFonts w:ascii="Consolas" w:hAnsi="Consolas"/>
-          <w:sz w:val="20"/>
-          <w:szCs w:val="20"/>
-        </w:rPr>
-        <w:t xml:space="preserve"> </w:t>
-      </w:r>
-      <w:proofErr w:type="spellStart"/>
-      <w:r>
-        <w:rPr>
-          <w:rFonts w:ascii="Consolas" w:hAnsi="Consolas"/>
-          <w:sz w:val="20"/>
-          <w:szCs w:val="20"/>
-        </w:rPr>
-        <w:t>name</w:t>
-      </w:r>
-      <w:proofErr w:type="spellEnd"/>
-      <w:r>
-        <w:rPr>
-          <w:rFonts w:ascii="Consolas" w:hAnsi="Consolas"/>
-          <w:sz w:val="20"/>
-          <w:szCs w:val="20"/>
-        </w:rPr>
-        <w:t>=’description’ content=’’, le contenu est vide, il faut le remplir avec une description du site avec du texte entre 70 et 320 caractères.</w:t>
+        <w:t>: ligne 6 : &lt;meta name=’description’ content=’’, le contenu est vide, il faut le remplir avec une description du site avec du texte entre 70 et 320 caractères.</w:t>
       </w:r>
       <w:r>
         <w:rPr>
@@ -2407,25 +1762,7 @@
           <w:sz w:val="20"/>
           <w:szCs w:val="20"/>
         </w:rPr>
-        <w:t>Modifier la valeur de transparence de 0,7 à 0,9 afin d’assombrir un peu le fond, la lisibilité est bien meilleure. Mettre également le texte banc du dessous en plus gros caractères, passé de 11px à 14px (ligne 702 : font-</w:t>
-      </w:r>
-      <w:proofErr w:type="gramStart"/>
-      <w:r>
-        <w:rPr>
-          <w:rFonts w:ascii="Consolas" w:hAnsi="Consolas"/>
-          <w:sz w:val="20"/>
-          <w:szCs w:val="20"/>
-        </w:rPr>
-        <w:t>size:</w:t>
-      </w:r>
-      <w:proofErr w:type="gramEnd"/>
-      <w:r>
-        <w:rPr>
-          <w:rFonts w:ascii="Consolas" w:hAnsi="Consolas"/>
-          <w:sz w:val="20"/>
-          <w:szCs w:val="20"/>
-        </w:rPr>
-        <w:t xml:space="preserve"> 14px;)</w:t>
+        <w:t>Modifier la valeur de transparence de 0,7 à 0,9 afin d’assombrir un peu le fond, la lisibilité est bien meilleure. Mettre également le texte banc du dessous en plus gros caractères, passé de 11px à 14px (ligne 702 : font-size: 14px;)</w:t>
       </w:r>
       <w:r>
         <w:rPr>
@@ -2485,43 +1822,7 @@
           <w:sz w:val="20"/>
           <w:szCs w:val="20"/>
         </w:rPr>
-        <w:t xml:space="preserve"> » de la </w:t>
-      </w:r>
-      <w:proofErr w:type="spellStart"/>
-      <w:r>
-        <w:rPr>
-          <w:rFonts w:ascii="Consolas" w:hAnsi="Consolas"/>
-          <w:sz w:val="20"/>
-          <w:szCs w:val="20"/>
-        </w:rPr>
-        <w:t>class</w:t>
-      </w:r>
-      <w:proofErr w:type="spellEnd"/>
-      <w:r>
-        <w:rPr>
-          <w:rFonts w:ascii="Consolas" w:hAnsi="Consolas"/>
-          <w:sz w:val="20"/>
-          <w:szCs w:val="20"/>
-        </w:rPr>
-        <w:t xml:space="preserve"> en ligne 673, puis créer le bloc </w:t>
-      </w:r>
-      <w:proofErr w:type="gramStart"/>
-      <w:r>
-        <w:rPr>
-          <w:rFonts w:ascii="Consolas" w:hAnsi="Consolas"/>
-          <w:sz w:val="20"/>
-          <w:szCs w:val="20"/>
-        </w:rPr>
-        <w:t>« .col</w:t>
-      </w:r>
-      <w:proofErr w:type="gramEnd"/>
-      <w:r>
-        <w:rPr>
-          <w:rFonts w:ascii="Consolas" w:hAnsi="Consolas"/>
-          <w:sz w:val="20"/>
-          <w:szCs w:val="20"/>
-        </w:rPr>
-        <w:t>-sm-4 a » afin d’affecté la valeur noir au texte pour une contraste valide.</w:t>
+        <w:t> » de la class en ligne 673, puis créer le bloc « .col-sm-4 a » afin d’affecté la valeur noir au texte pour une contraste valide.</w:t>
       </w:r>
       <w:r>
         <w:rPr>
@@ -2542,41 +1843,13 @@
           <w:szCs w:val="20"/>
         </w:rPr>
       </w:pPr>
-      <w:proofErr w:type="gramStart"/>
-      <w:r>
-        <w:rPr>
-          <w:rFonts w:ascii="Consolas" w:hAnsi="Consolas"/>
-          <w:sz w:val="20"/>
-          <w:szCs w:val="20"/>
-        </w:rPr>
-        <w:t>h</w:t>
-      </w:r>
-      <w:proofErr w:type="gramEnd"/>
-      <w:r>
-        <w:rPr>
-          <w:rFonts w:ascii="Consolas" w:hAnsi="Consolas"/>
-          <w:sz w:val="20"/>
-          <w:szCs w:val="20"/>
-        </w:rPr>
-        <w:t>1, h2, h3, h4, h5, h6, p, label, .</w:t>
-      </w:r>
-      <w:proofErr w:type="spellStart"/>
-      <w:r>
-        <w:rPr>
-          <w:rFonts w:ascii="Consolas" w:hAnsi="Consolas"/>
-          <w:sz w:val="20"/>
-          <w:szCs w:val="20"/>
-        </w:rPr>
-        <w:t>btn</w:t>
-      </w:r>
-      <w:proofErr w:type="spellEnd"/>
-      <w:r>
-        <w:rPr>
-          <w:rFonts w:ascii="Consolas" w:hAnsi="Consolas"/>
-          <w:sz w:val="20"/>
-          <w:szCs w:val="20"/>
-        </w:rPr>
-        <w:t xml:space="preserve">, </w:t>
+      <w:r>
+        <w:rPr>
+          <w:rFonts w:ascii="Consolas" w:hAnsi="Consolas"/>
+          <w:sz w:val="20"/>
+          <w:szCs w:val="20"/>
+        </w:rPr>
+        <w:t xml:space="preserve">h1, h2, h3, h4, h5, h6, p, label, .btn, </w:t>
       </w:r>
       <w:r>
         <w:rPr>
@@ -2612,61 +1885,7 @@
           <w:sz w:val="20"/>
           <w:szCs w:val="20"/>
         </w:rPr>
-        <w:t xml:space="preserve">    </w:t>
-      </w:r>
-      <w:proofErr w:type="gramStart"/>
-      <w:r>
-        <w:rPr>
-          <w:rFonts w:ascii="Consolas" w:hAnsi="Consolas"/>
-          <w:sz w:val="20"/>
-          <w:szCs w:val="20"/>
-        </w:rPr>
-        <w:t>font</w:t>
-      </w:r>
-      <w:proofErr w:type="gramEnd"/>
-      <w:r>
-        <w:rPr>
-          <w:rFonts w:ascii="Consolas" w:hAnsi="Consolas"/>
-          <w:sz w:val="20"/>
-          <w:szCs w:val="20"/>
-        </w:rPr>
-        <w:t>-</w:t>
-      </w:r>
-      <w:proofErr w:type="spellStart"/>
-      <w:r>
-        <w:rPr>
-          <w:rFonts w:ascii="Consolas" w:hAnsi="Consolas"/>
-          <w:sz w:val="20"/>
-          <w:szCs w:val="20"/>
-        </w:rPr>
-        <w:t>family</w:t>
-      </w:r>
-      <w:proofErr w:type="spellEnd"/>
-      <w:r>
-        <w:rPr>
-          <w:rFonts w:ascii="Consolas" w:hAnsi="Consolas"/>
-          <w:sz w:val="20"/>
-          <w:szCs w:val="20"/>
-        </w:rPr>
-        <w:t>: "</w:t>
-      </w:r>
-      <w:proofErr w:type="spellStart"/>
-      <w:r>
-        <w:rPr>
-          <w:rFonts w:ascii="Consolas" w:hAnsi="Consolas"/>
-          <w:sz w:val="20"/>
-          <w:szCs w:val="20"/>
-        </w:rPr>
-        <w:t>helvetica</w:t>
-      </w:r>
-      <w:proofErr w:type="spellEnd"/>
-      <w:r>
-        <w:rPr>
-          <w:rFonts w:ascii="Consolas" w:hAnsi="Consolas"/>
-          <w:sz w:val="20"/>
-          <w:szCs w:val="20"/>
-        </w:rPr>
-        <w:t>";</w:t>
+        <w:t xml:space="preserve">    font-family: "helvetica";</w:t>
       </w:r>
     </w:p>
     <w:p>
@@ -2685,43 +1904,7 @@
           <w:sz w:val="20"/>
           <w:szCs w:val="20"/>
         </w:rPr>
-        <w:t xml:space="preserve">    </w:t>
-      </w:r>
-      <w:proofErr w:type="gramStart"/>
-      <w:r>
-        <w:rPr>
-          <w:rFonts w:ascii="Consolas" w:hAnsi="Consolas"/>
-          <w:sz w:val="20"/>
-          <w:szCs w:val="20"/>
-        </w:rPr>
-        <w:t>font</w:t>
-      </w:r>
-      <w:proofErr w:type="gramEnd"/>
-      <w:r>
-        <w:rPr>
-          <w:rFonts w:ascii="Consolas" w:hAnsi="Consolas"/>
-          <w:sz w:val="20"/>
-          <w:szCs w:val="20"/>
-        </w:rPr>
-        <w:t>-</w:t>
-      </w:r>
-      <w:proofErr w:type="spellStart"/>
-      <w:r>
-        <w:rPr>
-          <w:rFonts w:ascii="Consolas" w:hAnsi="Consolas"/>
-          <w:sz w:val="20"/>
-          <w:szCs w:val="20"/>
-        </w:rPr>
-        <w:t>weight</w:t>
-      </w:r>
-      <w:proofErr w:type="spellEnd"/>
-      <w:r>
-        <w:rPr>
-          <w:rFonts w:ascii="Consolas" w:hAnsi="Consolas"/>
-          <w:sz w:val="20"/>
-          <w:szCs w:val="20"/>
-        </w:rPr>
-        <w:t>: 400;</w:t>
+        <w:t xml:space="preserve">    font-weight: 400;</w:t>
       </w:r>
     </w:p>
     <w:p>
@@ -2740,35 +1923,7 @@
           <w:sz w:val="20"/>
           <w:szCs w:val="20"/>
         </w:rPr>
-        <w:t xml:space="preserve">    </w:t>
-      </w:r>
-      <w:proofErr w:type="spellStart"/>
-      <w:proofErr w:type="gramStart"/>
-      <w:r>
-        <w:rPr>
-          <w:rFonts w:ascii="Consolas" w:hAnsi="Consolas"/>
-          <w:sz w:val="20"/>
-          <w:szCs w:val="20"/>
-        </w:rPr>
-        <w:t>color</w:t>
-      </w:r>
-      <w:proofErr w:type="spellEnd"/>
-      <w:r>
-        <w:rPr>
-          <w:rFonts w:ascii="Consolas" w:hAnsi="Consolas"/>
-          <w:sz w:val="20"/>
-          <w:szCs w:val="20"/>
-        </w:rPr>
-        <w:t>:</w:t>
-      </w:r>
-      <w:proofErr w:type="gramEnd"/>
-      <w:r>
-        <w:rPr>
-          <w:rFonts w:ascii="Consolas" w:hAnsi="Consolas"/>
-          <w:sz w:val="20"/>
-          <w:szCs w:val="20"/>
-        </w:rPr>
-        <w:t xml:space="preserve"> #575757!important;</w:t>
+        <w:t xml:space="preserve">    color: #575757!important;</w:t>
       </w:r>
     </w:p>
     <w:p>
@@ -2800,23 +1955,13 @@
           <w:szCs w:val="20"/>
         </w:rPr>
       </w:pPr>
-      <w:proofErr w:type="gramStart"/>
-      <w:r>
-        <w:rPr>
-          <w:rFonts w:ascii="Consolas" w:hAnsi="Consolas"/>
-          <w:sz w:val="20"/>
-          <w:szCs w:val="20"/>
-        </w:rPr>
-        <w:t>.col</w:t>
-      </w:r>
-      <w:proofErr w:type="gramEnd"/>
-      <w:r>
-        <w:rPr>
-          <w:rFonts w:ascii="Consolas" w:hAnsi="Consolas"/>
-          <w:sz w:val="20"/>
-          <w:szCs w:val="20"/>
-        </w:rPr>
-        <w:t>-sm-4 a {</w:t>
+      <w:r>
+        <w:rPr>
+          <w:rFonts w:ascii="Consolas" w:hAnsi="Consolas"/>
+          <w:sz w:val="20"/>
+          <w:szCs w:val="20"/>
+        </w:rPr>
+        <w:t>.col-sm-4 a {</w:t>
       </w:r>
     </w:p>
     <w:p>
@@ -2835,53 +1980,7 @@
           <w:sz w:val="20"/>
           <w:szCs w:val="20"/>
         </w:rPr>
-        <w:t xml:space="preserve">    </w:t>
-      </w:r>
-      <w:proofErr w:type="spellStart"/>
-      <w:proofErr w:type="gramStart"/>
-      <w:r>
-        <w:rPr>
-          <w:rFonts w:ascii="Consolas" w:hAnsi="Consolas"/>
-          <w:sz w:val="20"/>
-          <w:szCs w:val="20"/>
-        </w:rPr>
-        <w:t>color</w:t>
-      </w:r>
-      <w:proofErr w:type="spellEnd"/>
-      <w:r>
-        <w:rPr>
-          <w:rFonts w:ascii="Consolas" w:hAnsi="Consolas"/>
-          <w:sz w:val="20"/>
-          <w:szCs w:val="20"/>
-        </w:rPr>
-        <w:t>:</w:t>
-      </w:r>
-      <w:proofErr w:type="gramEnd"/>
-      <w:r>
-        <w:rPr>
-          <w:rFonts w:ascii="Consolas" w:hAnsi="Consolas"/>
-          <w:sz w:val="20"/>
-          <w:szCs w:val="20"/>
-        </w:rPr>
-        <w:t xml:space="preserve"> </w:t>
-      </w:r>
-      <w:proofErr w:type="spellStart"/>
-      <w:r>
-        <w:rPr>
-          <w:rFonts w:ascii="Consolas" w:hAnsi="Consolas"/>
-          <w:sz w:val="20"/>
-          <w:szCs w:val="20"/>
-        </w:rPr>
-        <w:t>black!important</w:t>
-      </w:r>
-      <w:proofErr w:type="spellEnd"/>
-      <w:r>
-        <w:rPr>
-          <w:rFonts w:ascii="Consolas" w:hAnsi="Consolas"/>
-          <w:sz w:val="20"/>
-          <w:szCs w:val="20"/>
-        </w:rPr>
-        <w:t>;</w:t>
+        <w:t xml:space="preserve">    color: black!important;</w:t>
       </w:r>
     </w:p>
     <w:p>
@@ -2919,43 +2018,7 @@
           <w:sz w:val="20"/>
           <w:szCs w:val="20"/>
         </w:rPr>
-        <w:t xml:space="preserve">Pour certains problèmes de contrastes qui sont modifiés mais non pris en compte à cause de la transparence du fond, j’ai légèrement opacité le fond et mis un </w:t>
-      </w:r>
-      <w:proofErr w:type="spellStart"/>
-      <w:r>
-        <w:rPr>
-          <w:rFonts w:ascii="Consolas" w:hAnsi="Consolas"/>
-          <w:sz w:val="20"/>
-          <w:szCs w:val="20"/>
-        </w:rPr>
-        <w:t>text-shadow</w:t>
-      </w:r>
-      <w:proofErr w:type="spellEnd"/>
-      <w:r>
-        <w:rPr>
-          <w:rFonts w:ascii="Consolas" w:hAnsi="Consolas"/>
-          <w:sz w:val="20"/>
-          <w:szCs w:val="20"/>
-        </w:rPr>
-        <w:t xml:space="preserve"> via une </w:t>
-      </w:r>
-      <w:proofErr w:type="spellStart"/>
-      <w:r>
-        <w:rPr>
-          <w:rFonts w:ascii="Consolas" w:hAnsi="Consolas"/>
-          <w:sz w:val="20"/>
-          <w:szCs w:val="20"/>
-        </w:rPr>
-        <w:t>class</w:t>
-      </w:r>
-      <w:proofErr w:type="spellEnd"/>
-      <w:r>
-        <w:rPr>
-          <w:rFonts w:ascii="Consolas" w:hAnsi="Consolas"/>
-          <w:sz w:val="20"/>
-          <w:szCs w:val="20"/>
-        </w:rPr>
-        <w:t xml:space="preserve"> qui est ajoutable aux HTML.</w:t>
+        <w:t>Pour certains problèmes de contrastes qui sont modifiés mais non pris en compte à cause de la transparence du fond, j’ai légèrement opacité le fond et mis un text-shadow via une class qui est ajoutable aux HTML.</w:t>
       </w:r>
     </w:p>
     <w:p>
@@ -2968,7 +2031,6 @@
           <w:szCs w:val="20"/>
         </w:rPr>
       </w:pPr>
-      <w:proofErr w:type="gramStart"/>
       <w:r>
         <w:rPr>
           <w:rFonts w:ascii="Consolas" w:hAnsi="Consolas"/>
@@ -2976,16 +2038,7 @@
           <w:szCs w:val="20"/>
         </w:rPr>
         <w:lastRenderedPageBreak/>
-        <w:t>.augmente</w:t>
-      </w:r>
-      <w:proofErr w:type="gramEnd"/>
-      <w:r>
-        <w:rPr>
-          <w:rFonts w:ascii="Consolas" w:hAnsi="Consolas"/>
-          <w:sz w:val="20"/>
-          <w:szCs w:val="20"/>
-        </w:rPr>
-        <w:t>-contraste {</w:t>
+        <w:t>.augmente-contraste {</w:t>
       </w:r>
     </w:p>
     <w:p>
@@ -3004,35 +2057,7 @@
           <w:sz w:val="20"/>
           <w:szCs w:val="20"/>
         </w:rPr>
-        <w:t xml:space="preserve">    </w:t>
-      </w:r>
-      <w:proofErr w:type="spellStart"/>
-      <w:proofErr w:type="gramStart"/>
-      <w:r>
-        <w:rPr>
-          <w:rFonts w:ascii="Consolas" w:hAnsi="Consolas"/>
-          <w:sz w:val="20"/>
-          <w:szCs w:val="20"/>
-        </w:rPr>
-        <w:t>text</w:t>
-      </w:r>
-      <w:proofErr w:type="gramEnd"/>
-      <w:r>
-        <w:rPr>
-          <w:rFonts w:ascii="Consolas" w:hAnsi="Consolas"/>
-          <w:sz w:val="20"/>
-          <w:szCs w:val="20"/>
-        </w:rPr>
-        <w:t>-shadow</w:t>
-      </w:r>
-      <w:proofErr w:type="spellEnd"/>
-      <w:r>
-        <w:rPr>
-          <w:rFonts w:ascii="Consolas" w:hAnsi="Consolas"/>
-          <w:sz w:val="20"/>
-          <w:szCs w:val="20"/>
-        </w:rPr>
-        <w:t>: 0 0 3px black;</w:t>
+        <w:t xml:space="preserve">    text-shadow: 0 0 3px black;</w:t>
       </w:r>
     </w:p>
     <w:p>
@@ -3426,25 +2451,7 @@
           <w:sz w:val="20"/>
           <w:szCs w:val="20"/>
         </w:rPr>
-        <w:t xml:space="preserve">Il faut mettre des liens sur les Icones de réseaux sociaux du </w:t>
-      </w:r>
-      <w:proofErr w:type="spellStart"/>
-      <w:r>
-        <w:rPr>
-          <w:rFonts w:ascii="Consolas" w:hAnsi="Consolas"/>
-          <w:sz w:val="20"/>
-          <w:szCs w:val="20"/>
-        </w:rPr>
-        <w:t>Footer</w:t>
-      </w:r>
-      <w:proofErr w:type="spellEnd"/>
-      <w:r>
-        <w:rPr>
-          <w:rFonts w:ascii="Consolas" w:hAnsi="Consolas"/>
-          <w:sz w:val="20"/>
-          <w:szCs w:val="20"/>
-        </w:rPr>
-        <w:t>.</w:t>
+        <w:t>Il faut mettre des liens sur les Icones de réseaux sociaux du Footer.</w:t>
       </w:r>
       <w:r>
         <w:rPr>
@@ -3474,25 +2481,7 @@
           <w:sz w:val="20"/>
           <w:szCs w:val="20"/>
         </w:rPr>
-        <w:t xml:space="preserve">Augmente la taille de la font pour le titre du </w:t>
-      </w:r>
-      <w:proofErr w:type="spellStart"/>
-      <w:r>
-        <w:rPr>
-          <w:rFonts w:ascii="Consolas" w:hAnsi="Consolas"/>
-          <w:sz w:val="20"/>
-          <w:szCs w:val="20"/>
-        </w:rPr>
-        <w:t>Footer</w:t>
-      </w:r>
-      <w:proofErr w:type="spellEnd"/>
-      <w:r>
-        <w:rPr>
-          <w:rFonts w:ascii="Consolas" w:hAnsi="Consolas"/>
-          <w:sz w:val="20"/>
-          <w:szCs w:val="20"/>
-        </w:rPr>
-        <w:t xml:space="preserve"> « </w:t>
+        <w:t xml:space="preserve">Augmente la taille de la font pour le titre du Footer « </w:t>
       </w:r>
       <w:r>
         <w:rPr>
@@ -3541,25 +2530,7 @@
           <w:szCs w:val="20"/>
         </w:rPr>
         <w:lastRenderedPageBreak/>
-        <w:t xml:space="preserve">Mettre les couleurs de font en noir dans le </w:t>
-      </w:r>
-      <w:proofErr w:type="spellStart"/>
-      <w:r>
-        <w:rPr>
-          <w:rFonts w:ascii="Consolas" w:hAnsi="Consolas"/>
-          <w:sz w:val="20"/>
-          <w:szCs w:val="20"/>
-        </w:rPr>
-        <w:t>Footer</w:t>
-      </w:r>
-      <w:proofErr w:type="spellEnd"/>
-      <w:r>
-        <w:rPr>
-          <w:rFonts w:ascii="Consolas" w:hAnsi="Consolas"/>
-          <w:sz w:val="20"/>
-          <w:szCs w:val="20"/>
-        </w:rPr>
-        <w:t xml:space="preserve"> pour augmenter le contraste.</w:t>
+        <w:t>Mettre les couleurs de font en noir dans le Footer pour augmenter le contraste.</w:t>
       </w:r>
       <w:r>
         <w:rPr>
@@ -3583,6 +2554,14 @@
           <w:szCs w:val="20"/>
         </w:rPr>
       </w:pPr>
+      <w:r>
+        <w:rPr>
+          <w:rFonts w:ascii="Consolas" w:hAnsi="Consolas"/>
+          <w:sz w:val="20"/>
+          <w:szCs w:val="20"/>
+        </w:rPr>
+        <w:t>Style.css, lignes 929 et 933, mettre le bon format d’images BMP -&gt; JPG avec réduction de la taille à 1500px width.</w:t>
+      </w:r>
     </w:p>
     <w:p>
       <w:pPr>

</xml_diff>

<commit_message>
Mise en ordre décroissant des balise H
</commit_message>
<xml_diff>
--- a/Mettre style.docx
+++ b/Mettre style.docx
@@ -21,7 +21,25 @@
           <w:sz w:val="20"/>
           <w:szCs w:val="20"/>
         </w:rPr>
-        <w:t>Mettre style.css dans le répertoire css.</w:t>
+        <w:t xml:space="preserve">Mettre style.css dans le répertoire </w:t>
+      </w:r>
+      <w:proofErr w:type="spellStart"/>
+      <w:r>
+        <w:rPr>
+          <w:rFonts w:ascii="Consolas" w:hAnsi="Consolas"/>
+          <w:sz w:val="20"/>
+          <w:szCs w:val="20"/>
+        </w:rPr>
+        <w:t>css</w:t>
+      </w:r>
+      <w:proofErr w:type="spellEnd"/>
+      <w:r>
+        <w:rPr>
+          <w:rFonts w:ascii="Consolas" w:hAnsi="Consolas"/>
+          <w:sz w:val="20"/>
+          <w:szCs w:val="20"/>
+        </w:rPr>
+        <w:t>.</w:t>
       </w:r>
     </w:p>
     <w:p>
@@ -53,7 +71,25 @@
           <w:sz w:val="20"/>
           <w:szCs w:val="20"/>
         </w:rPr>
-        <w:t>Mettre favicon.jpg dans le répertoire img.</w:t>
+        <w:t xml:space="preserve">Mettre favicon.jpg dans le répertoire </w:t>
+      </w:r>
+      <w:proofErr w:type="spellStart"/>
+      <w:r>
+        <w:rPr>
+          <w:rFonts w:ascii="Consolas" w:hAnsi="Consolas"/>
+          <w:sz w:val="20"/>
+          <w:szCs w:val="20"/>
+        </w:rPr>
+        <w:t>img</w:t>
+      </w:r>
+      <w:proofErr w:type="spellEnd"/>
+      <w:r>
+        <w:rPr>
+          <w:rFonts w:ascii="Consolas" w:hAnsi="Consolas"/>
+          <w:sz w:val="20"/>
+          <w:szCs w:val="20"/>
+        </w:rPr>
+        <w:t>.</w:t>
       </w:r>
     </w:p>
     <w:p>
@@ -101,7 +137,25 @@
           <w:sz w:val="20"/>
           <w:szCs w:val="20"/>
         </w:rPr>
-        <w:t>./css/</w:t>
+        <w:t>./</w:t>
+      </w:r>
+      <w:proofErr w:type="spellStart"/>
+      <w:r>
+        <w:rPr>
+          <w:rFonts w:ascii="Consolas" w:hAnsi="Consolas"/>
+          <w:sz w:val="20"/>
+          <w:szCs w:val="20"/>
+        </w:rPr>
+        <w:t>css</w:t>
+      </w:r>
+      <w:proofErr w:type="spellEnd"/>
+      <w:r>
+        <w:rPr>
+          <w:rFonts w:ascii="Consolas" w:hAnsi="Consolas"/>
+          <w:sz w:val="20"/>
+          <w:szCs w:val="20"/>
+        </w:rPr>
+        <w:t>/</w:t>
       </w:r>
       <w:r>
         <w:rPr>
@@ -165,7 +219,25 @@
           <w:sz w:val="20"/>
           <w:szCs w:val="20"/>
         </w:rPr>
-        <w:t>./img/</w:t>
+        <w:t>./</w:t>
+      </w:r>
+      <w:proofErr w:type="spellStart"/>
+      <w:r>
+        <w:rPr>
+          <w:rFonts w:ascii="Consolas" w:hAnsi="Consolas"/>
+          <w:sz w:val="20"/>
+          <w:szCs w:val="20"/>
+        </w:rPr>
+        <w:t>img</w:t>
+      </w:r>
+      <w:proofErr w:type="spellEnd"/>
+      <w:r>
+        <w:rPr>
+          <w:rFonts w:ascii="Consolas" w:hAnsi="Consolas"/>
+          <w:sz w:val="20"/>
+          <w:szCs w:val="20"/>
+        </w:rPr>
+        <w:t>/</w:t>
       </w:r>
       <w:r>
         <w:rPr>
@@ -273,7 +345,25 @@
           <w:sz w:val="20"/>
           <w:szCs w:val="20"/>
         </w:rPr>
-        <w:t>style="color:#cccccc;font-size:1px;</w:t>
+        <w:t>style="</w:t>
+      </w:r>
+      <w:proofErr w:type="spellStart"/>
+      <w:r>
+        <w:rPr>
+          <w:rFonts w:ascii="Consolas" w:hAnsi="Consolas"/>
+          <w:sz w:val="20"/>
+          <w:szCs w:val="20"/>
+        </w:rPr>
+        <w:t>color</w:t>
+      </w:r>
+      <w:proofErr w:type="spellEnd"/>
+      <w:r>
+        <w:rPr>
+          <w:rFonts w:ascii="Consolas" w:hAnsi="Consolas"/>
+          <w:sz w:val="20"/>
+          <w:szCs w:val="20"/>
+        </w:rPr>
+        <w:t>:#cccccc;font-size:1px;</w:t>
       </w:r>
       <w:r>
         <w:rPr>
@@ -290,8 +380,18 @@
           <w:sz w:val="20"/>
           <w:szCs w:val="20"/>
         </w:rPr>
-        <w:t>keyword stuffing</w:t>
-      </w:r>
+        <w:t xml:space="preserve">keyword </w:t>
+      </w:r>
+      <w:proofErr w:type="spellStart"/>
+      <w:r>
+        <w:rPr>
+          <w:rFonts w:ascii="Consolas" w:hAnsi="Consolas"/>
+          <w:sz w:val="20"/>
+          <w:szCs w:val="20"/>
+        </w:rPr>
+        <w:t>stuffing</w:t>
+      </w:r>
+      <w:proofErr w:type="spellEnd"/>
       <w:r>
         <w:rPr>
           <w:rFonts w:ascii="Consolas" w:hAnsi="Consolas"/>
@@ -328,7 +428,97 @@
           <w:sz w:val="20"/>
           <w:szCs w:val="20"/>
         </w:rPr>
-        <w:t>Index.html : mettre &lt;link rel="stylesheet" type="text/css" href="./css/style.css"&gt; en dernier afin que les valeurs soient prioritaires.</w:t>
+        <w:t>Index.html : mettre &lt;</w:t>
+      </w:r>
+      <w:proofErr w:type="spellStart"/>
+      <w:r>
+        <w:rPr>
+          <w:rFonts w:ascii="Consolas" w:hAnsi="Consolas"/>
+          <w:sz w:val="20"/>
+          <w:szCs w:val="20"/>
+        </w:rPr>
+        <w:t>link</w:t>
+      </w:r>
+      <w:proofErr w:type="spellEnd"/>
+      <w:r>
+        <w:rPr>
+          <w:rFonts w:ascii="Consolas" w:hAnsi="Consolas"/>
+          <w:sz w:val="20"/>
+          <w:szCs w:val="20"/>
+        </w:rPr>
+        <w:t xml:space="preserve"> rel="</w:t>
+      </w:r>
+      <w:proofErr w:type="spellStart"/>
+      <w:r>
+        <w:rPr>
+          <w:rFonts w:ascii="Consolas" w:hAnsi="Consolas"/>
+          <w:sz w:val="20"/>
+          <w:szCs w:val="20"/>
+        </w:rPr>
+        <w:t>stylesheet</w:t>
+      </w:r>
+      <w:proofErr w:type="spellEnd"/>
+      <w:r>
+        <w:rPr>
+          <w:rFonts w:ascii="Consolas" w:hAnsi="Consolas"/>
+          <w:sz w:val="20"/>
+          <w:szCs w:val="20"/>
+        </w:rPr>
+        <w:t>" type="</w:t>
+      </w:r>
+      <w:proofErr w:type="spellStart"/>
+      <w:r>
+        <w:rPr>
+          <w:rFonts w:ascii="Consolas" w:hAnsi="Consolas"/>
+          <w:sz w:val="20"/>
+          <w:szCs w:val="20"/>
+        </w:rPr>
+        <w:t>text</w:t>
+      </w:r>
+      <w:proofErr w:type="spellEnd"/>
+      <w:r>
+        <w:rPr>
+          <w:rFonts w:ascii="Consolas" w:hAnsi="Consolas"/>
+          <w:sz w:val="20"/>
+          <w:szCs w:val="20"/>
+        </w:rPr>
+        <w:t>/</w:t>
+      </w:r>
+      <w:proofErr w:type="spellStart"/>
+      <w:r>
+        <w:rPr>
+          <w:rFonts w:ascii="Consolas" w:hAnsi="Consolas"/>
+          <w:sz w:val="20"/>
+          <w:szCs w:val="20"/>
+        </w:rPr>
+        <w:t>css</w:t>
+      </w:r>
+      <w:proofErr w:type="spellEnd"/>
+      <w:r>
+        <w:rPr>
+          <w:rFonts w:ascii="Consolas" w:hAnsi="Consolas"/>
+          <w:sz w:val="20"/>
+          <w:szCs w:val="20"/>
+        </w:rPr>
+        <w:t>" href="./</w:t>
+      </w:r>
+      <w:proofErr w:type="spellStart"/>
+      <w:r>
+        <w:rPr>
+          <w:rFonts w:ascii="Consolas" w:hAnsi="Consolas"/>
+          <w:sz w:val="20"/>
+          <w:szCs w:val="20"/>
+        </w:rPr>
+        <w:t>css</w:t>
+      </w:r>
+      <w:proofErr w:type="spellEnd"/>
+      <w:r>
+        <w:rPr>
+          <w:rFonts w:ascii="Consolas" w:hAnsi="Consolas"/>
+          <w:sz w:val="20"/>
+          <w:szCs w:val="20"/>
+        </w:rPr>
+        <w:t>/style.css"&gt; en dernier afin que les valeurs soient prioritaires.</w:t>
       </w:r>
       <w:r>
         <w:rPr>
@@ -447,6 +637,7 @@
         </w:rPr>
         <w:t xml:space="preserve">position: </w:t>
       </w:r>
+      <w:proofErr w:type="spellStart"/>
       <w:r>
         <w:rPr>
           <w:rFonts w:ascii="Consolas" w:hAnsi="Consolas"/>
@@ -456,6 +647,7 @@
         </w:rPr>
         <w:t>fixed</w:t>
       </w:r>
+      <w:proofErr w:type="spellEnd"/>
       <w:r>
         <w:rPr>
           <w:rFonts w:ascii="Consolas" w:hAnsi="Consolas"/>
@@ -508,6 +700,7 @@
         <w:br/>
         <w:t xml:space="preserve">    </w:t>
       </w:r>
+      <w:proofErr w:type="spellStart"/>
       <w:r>
         <w:rPr>
           <w:rFonts w:ascii="Consolas" w:hAnsi="Consolas"/>
@@ -515,7 +708,17 @@
           <w:sz w:val="20"/>
           <w:szCs w:val="20"/>
         </w:rPr>
-        <w:t xml:space="preserve">bottom: </w:t>
+        <w:t>bottom</w:t>
+      </w:r>
+      <w:proofErr w:type="spellEnd"/>
+      <w:r>
+        <w:rPr>
+          <w:rFonts w:ascii="Consolas" w:hAnsi="Consolas"/>
+          <w:color w:val="4472C4" w:themeColor="accent1"/>
+          <w:sz w:val="20"/>
+          <w:szCs w:val="20"/>
+        </w:rPr>
+        <w:t xml:space="preserve">: </w:t>
       </w:r>
       <w:r>
         <w:rPr>
@@ -552,6 +755,7 @@
         </w:rPr>
         <w:t xml:space="preserve">    </w:t>
       </w:r>
+      <w:proofErr w:type="spellStart"/>
       <w:r>
         <w:rPr>
           <w:rFonts w:ascii="Consolas" w:hAnsi="Consolas"/>
@@ -559,7 +763,17 @@
           <w:sz w:val="20"/>
           <w:szCs w:val="20"/>
         </w:rPr>
-        <w:t xml:space="preserve">width: </w:t>
+        <w:t>width</w:t>
+      </w:r>
+      <w:proofErr w:type="spellEnd"/>
+      <w:r>
+        <w:rPr>
+          <w:rFonts w:ascii="Consolas" w:hAnsi="Consolas"/>
+          <w:color w:val="4472C4" w:themeColor="accent1"/>
+          <w:sz w:val="20"/>
+          <w:szCs w:val="20"/>
+        </w:rPr>
+        <w:t xml:space="preserve">: </w:t>
       </w:r>
       <w:r>
         <w:rPr>
@@ -690,7 +904,27 @@
           <w:sz w:val="20"/>
           <w:szCs w:val="20"/>
         </w:rPr>
-        <w:t>"../img/pageload-spinner.gif"</w:t>
+        <w:t>"../</w:t>
+      </w:r>
+      <w:proofErr w:type="spellStart"/>
+      <w:r>
+        <w:rPr>
+          <w:rFonts w:ascii="Consolas" w:hAnsi="Consolas"/>
+          <w:color w:val="F7CAAC" w:themeColor="accent2" w:themeTint="66"/>
+          <w:sz w:val="20"/>
+          <w:szCs w:val="20"/>
+        </w:rPr>
+        <w:t>img</w:t>
+      </w:r>
+      <w:proofErr w:type="spellEnd"/>
+      <w:r>
+        <w:rPr>
+          <w:rFonts w:ascii="Consolas" w:hAnsi="Consolas"/>
+          <w:color w:val="F7CAAC" w:themeColor="accent2" w:themeTint="66"/>
+          <w:sz w:val="20"/>
+          <w:szCs w:val="20"/>
+        </w:rPr>
+        <w:t>/pageload-spinner.gif"</w:t>
       </w:r>
       <w:r>
         <w:rPr>
@@ -707,8 +941,39 @@
           <w:sz w:val="20"/>
           <w:szCs w:val="20"/>
         </w:rPr>
-        <w:t>no-repeat center center</w:t>
-      </w:r>
+        <w:t>no-</w:t>
+      </w:r>
+      <w:proofErr w:type="spellStart"/>
+      <w:r>
+        <w:rPr>
+          <w:rFonts w:ascii="Consolas" w:hAnsi="Consolas"/>
+          <w:color w:val="F7CAAC" w:themeColor="accent2" w:themeTint="66"/>
+          <w:sz w:val="20"/>
+          <w:szCs w:val="20"/>
+        </w:rPr>
+        <w:t>repeat</w:t>
+      </w:r>
+      <w:proofErr w:type="spellEnd"/>
+      <w:r>
+        <w:rPr>
+          <w:rFonts w:ascii="Consolas" w:hAnsi="Consolas"/>
+          <w:color w:val="F7CAAC" w:themeColor="accent2" w:themeTint="66"/>
+          <w:sz w:val="20"/>
+          <w:szCs w:val="20"/>
+        </w:rPr>
+        <w:t xml:space="preserve"> center </w:t>
+      </w:r>
+      <w:proofErr w:type="spellStart"/>
+      <w:r>
+        <w:rPr>
+          <w:rFonts w:ascii="Consolas" w:hAnsi="Consolas"/>
+          <w:color w:val="F7CAAC" w:themeColor="accent2" w:themeTint="66"/>
+          <w:sz w:val="20"/>
+          <w:szCs w:val="20"/>
+        </w:rPr>
+        <w:t>center</w:t>
+      </w:r>
+      <w:proofErr w:type="spellEnd"/>
       <w:r>
         <w:rPr>
           <w:rFonts w:ascii="Consolas" w:hAnsi="Consolas"/>
@@ -792,7 +1057,25 @@
           <w:szCs w:val="20"/>
         </w:rPr>
         <w:br/>
-        <w:t>"img/title.png"</w:t>
+        <w:t>"</w:t>
+      </w:r>
+      <w:proofErr w:type="spellStart"/>
+      <w:r>
+        <w:rPr>
+          <w:rFonts w:ascii="Consolas" w:hAnsi="Consolas"/>
+          <w:sz w:val="20"/>
+          <w:szCs w:val="20"/>
+        </w:rPr>
+        <w:t>img</w:t>
+      </w:r>
+      <w:proofErr w:type="spellEnd"/>
+      <w:r>
+        <w:rPr>
+          <w:rFonts w:ascii="Consolas" w:hAnsi="Consolas"/>
+          <w:sz w:val="20"/>
+          <w:szCs w:val="20"/>
+        </w:rPr>
+        <w:t>/title.png"</w:t>
       </w:r>
       <w:r>
         <w:rPr>
@@ -890,7 +1173,25 @@
           <w:szCs w:val="20"/>
         </w:rPr>
         <w:br/>
-        <w:t>"img/title2.png"</w:t>
+        <w:t>"</w:t>
+      </w:r>
+      <w:proofErr w:type="spellStart"/>
+      <w:r>
+        <w:rPr>
+          <w:rFonts w:ascii="Consolas" w:hAnsi="Consolas"/>
+          <w:sz w:val="20"/>
+          <w:szCs w:val="20"/>
+        </w:rPr>
+        <w:t>img</w:t>
+      </w:r>
+      <w:proofErr w:type="spellEnd"/>
+      <w:r>
+        <w:rPr>
+          <w:rFonts w:ascii="Consolas" w:hAnsi="Consolas"/>
+          <w:sz w:val="20"/>
+          <w:szCs w:val="20"/>
+        </w:rPr>
+        <w:t>/title2.png"</w:t>
       </w:r>
       <w:r>
         <w:rPr>
@@ -1003,7 +1304,25 @@
           <w:szCs w:val="20"/>
         </w:rPr>
         <w:br/>
-        <w:t>"img/title2.png"</w:t>
+        <w:t>"</w:t>
+      </w:r>
+      <w:proofErr w:type="spellStart"/>
+      <w:r>
+        <w:rPr>
+          <w:rFonts w:ascii="Consolas" w:hAnsi="Consolas"/>
+          <w:sz w:val="20"/>
+          <w:szCs w:val="20"/>
+        </w:rPr>
+        <w:t>img</w:t>
+      </w:r>
+      <w:proofErr w:type="spellEnd"/>
+      <w:r>
+        <w:rPr>
+          <w:rFonts w:ascii="Consolas" w:hAnsi="Consolas"/>
+          <w:sz w:val="20"/>
+          <w:szCs w:val="20"/>
+        </w:rPr>
+        <w:t>/title2.png"</w:t>
       </w:r>
       <w:r>
         <w:rPr>
@@ -1090,7 +1409,61 @@
           <w:sz w:val="20"/>
           <w:szCs w:val="20"/>
         </w:rPr>
-        <w:t>Page2.html : lignes 84 à 111 : section &lt;form&gt;&lt;/form&gt;, associer les &lt;label&gt; avec les &lt;input&gt; et &lt;textarea&gt; via for=’’ et ID=’’ pour les lecteurs.</w:t>
+        <w:t>Page2.html : lignes 84 à 111 : section &lt;</w:t>
+      </w:r>
+      <w:proofErr w:type="spellStart"/>
+      <w:r>
+        <w:rPr>
+          <w:rFonts w:ascii="Consolas" w:hAnsi="Consolas"/>
+          <w:sz w:val="20"/>
+          <w:szCs w:val="20"/>
+        </w:rPr>
+        <w:t>form</w:t>
+      </w:r>
+      <w:proofErr w:type="spellEnd"/>
+      <w:r>
+        <w:rPr>
+          <w:rFonts w:ascii="Consolas" w:hAnsi="Consolas"/>
+          <w:sz w:val="20"/>
+          <w:szCs w:val="20"/>
+        </w:rPr>
+        <w:t>&gt;&lt;/</w:t>
+      </w:r>
+      <w:proofErr w:type="spellStart"/>
+      <w:r>
+        <w:rPr>
+          <w:rFonts w:ascii="Consolas" w:hAnsi="Consolas"/>
+          <w:sz w:val="20"/>
+          <w:szCs w:val="20"/>
+        </w:rPr>
+        <w:t>form</w:t>
+      </w:r>
+      <w:proofErr w:type="spellEnd"/>
+      <w:r>
+        <w:rPr>
+          <w:rFonts w:ascii="Consolas" w:hAnsi="Consolas"/>
+          <w:sz w:val="20"/>
+          <w:szCs w:val="20"/>
+        </w:rPr>
+        <w:t>&gt;, associer les &lt;label&gt; avec les &lt;input&gt; et &lt;</w:t>
+      </w:r>
+      <w:proofErr w:type="spellStart"/>
+      <w:r>
+        <w:rPr>
+          <w:rFonts w:ascii="Consolas" w:hAnsi="Consolas"/>
+          <w:sz w:val="20"/>
+          <w:szCs w:val="20"/>
+        </w:rPr>
+        <w:t>textarea</w:t>
+      </w:r>
+      <w:proofErr w:type="spellEnd"/>
+      <w:r>
+        <w:rPr>
+          <w:rFonts w:ascii="Consolas" w:hAnsi="Consolas"/>
+          <w:sz w:val="20"/>
+          <w:szCs w:val="20"/>
+        </w:rPr>
+        <w:t>&gt; via for=’’ et ID=’’ pour les lecteurs.</w:t>
       </w:r>
       <w:r>
         <w:rPr>
@@ -1120,7 +1493,43 @@
           <w:sz w:val="20"/>
           <w:szCs w:val="20"/>
         </w:rPr>
-        <w:t>Index.html : ligne 37 : section &lt;nav&gt;, ajouter role=’navigation’ pour l’accessibilité.</w:t>
+        <w:t>Index.html : ligne 37 : section &lt;</w:t>
+      </w:r>
+      <w:proofErr w:type="spellStart"/>
+      <w:r>
+        <w:rPr>
+          <w:rFonts w:ascii="Consolas" w:hAnsi="Consolas"/>
+          <w:sz w:val="20"/>
+          <w:szCs w:val="20"/>
+        </w:rPr>
+        <w:t>nav</w:t>
+      </w:r>
+      <w:proofErr w:type="spellEnd"/>
+      <w:r>
+        <w:rPr>
+          <w:rFonts w:ascii="Consolas" w:hAnsi="Consolas"/>
+          <w:sz w:val="20"/>
+          <w:szCs w:val="20"/>
+        </w:rPr>
+        <w:t xml:space="preserve">&gt;, ajouter </w:t>
+      </w:r>
+      <w:proofErr w:type="spellStart"/>
+      <w:r>
+        <w:rPr>
+          <w:rFonts w:ascii="Consolas" w:hAnsi="Consolas"/>
+          <w:sz w:val="20"/>
+          <w:szCs w:val="20"/>
+        </w:rPr>
+        <w:t>role</w:t>
+      </w:r>
+      <w:proofErr w:type="spellEnd"/>
+      <w:r>
+        <w:rPr>
+          <w:rFonts w:ascii="Consolas" w:hAnsi="Consolas"/>
+          <w:sz w:val="20"/>
+          <w:szCs w:val="20"/>
+        </w:rPr>
+        <w:t>=’navigation’ pour l’accessibilité.</w:t>
       </w:r>
       <w:r>
         <w:rPr>
@@ -1150,7 +1559,25 @@
           <w:sz w:val="20"/>
           <w:szCs w:val="20"/>
         </w:rPr>
-        <w:t>Index.html : ligne 32 : conteneur principal, ajouter role=’main’ pour les lecteurs.</w:t>
+        <w:t xml:space="preserve">Index.html : ligne 32 : conteneur principal, ajouter </w:t>
+      </w:r>
+      <w:proofErr w:type="spellStart"/>
+      <w:r>
+        <w:rPr>
+          <w:rFonts w:ascii="Consolas" w:hAnsi="Consolas"/>
+          <w:sz w:val="20"/>
+          <w:szCs w:val="20"/>
+        </w:rPr>
+        <w:t>role</w:t>
+      </w:r>
+      <w:proofErr w:type="spellEnd"/>
+      <w:r>
+        <w:rPr>
+          <w:rFonts w:ascii="Consolas" w:hAnsi="Consolas"/>
+          <w:sz w:val="20"/>
+          <w:szCs w:val="20"/>
+        </w:rPr>
+        <w:t>=’main’ pour les lecteurs.</w:t>
       </w:r>
       <w:r>
         <w:rPr>
@@ -1188,7 +1615,61 @@
           <w:sz w:val="20"/>
           <w:szCs w:val="20"/>
         </w:rPr>
-        <w:t xml:space="preserve"> ligne 219 : footer, ajouter role=’contentinfo’ pour les lecteurs.</w:t>
+        <w:t xml:space="preserve"> ligne 219 : </w:t>
+      </w:r>
+      <w:proofErr w:type="spellStart"/>
+      <w:r>
+        <w:rPr>
+          <w:rFonts w:ascii="Consolas" w:hAnsi="Consolas"/>
+          <w:sz w:val="20"/>
+          <w:szCs w:val="20"/>
+        </w:rPr>
+        <w:t>footer</w:t>
+      </w:r>
+      <w:proofErr w:type="spellEnd"/>
+      <w:r>
+        <w:rPr>
+          <w:rFonts w:ascii="Consolas" w:hAnsi="Consolas"/>
+          <w:sz w:val="20"/>
+          <w:szCs w:val="20"/>
+        </w:rPr>
+        <w:t xml:space="preserve">, ajouter </w:t>
+      </w:r>
+      <w:proofErr w:type="spellStart"/>
+      <w:r>
+        <w:rPr>
+          <w:rFonts w:ascii="Consolas" w:hAnsi="Consolas"/>
+          <w:sz w:val="20"/>
+          <w:szCs w:val="20"/>
+        </w:rPr>
+        <w:t>role</w:t>
+      </w:r>
+      <w:proofErr w:type="spellEnd"/>
+      <w:r>
+        <w:rPr>
+          <w:rFonts w:ascii="Consolas" w:hAnsi="Consolas"/>
+          <w:sz w:val="20"/>
+          <w:szCs w:val="20"/>
+        </w:rPr>
+        <w:t>=’</w:t>
+      </w:r>
+      <w:proofErr w:type="spellStart"/>
+      <w:r>
+        <w:rPr>
+          <w:rFonts w:ascii="Consolas" w:hAnsi="Consolas"/>
+          <w:sz w:val="20"/>
+          <w:szCs w:val="20"/>
+        </w:rPr>
+        <w:t>contentinfo</w:t>
+      </w:r>
+      <w:proofErr w:type="spellEnd"/>
+      <w:r>
+        <w:rPr>
+          <w:rFonts w:ascii="Consolas" w:hAnsi="Consolas"/>
+          <w:sz w:val="20"/>
+          <w:szCs w:val="20"/>
+        </w:rPr>
+        <w:t>’ pour les lecteurs.</w:t>
       </w:r>
       <w:r>
         <w:rPr>
@@ -1234,15 +1715,51 @@
           <w:sz w:val="20"/>
           <w:szCs w:val="20"/>
         </w:rPr>
-        <w:t>utiliser des balises sémantiques telle que &lt;header&gt;, &lt;main&gt; et &lt;footer&gt; au lieu des &lt;div&gt;</w:t>
-      </w:r>
-      <w:r>
-        <w:rPr>
-          <w:rFonts w:ascii="Consolas" w:hAnsi="Consolas"/>
-          <w:sz w:val="20"/>
-          <w:szCs w:val="20"/>
-        </w:rPr>
-        <w:t>, j’ai ajouté les role=’’ aux &lt;div&gt; pour indiquer l’emplacement des balises sémantiques</w:t>
+        <w:t>utiliser des balises sémantiques telle que &lt;header&gt;, &lt;main&gt; et &lt;</w:t>
+      </w:r>
+      <w:proofErr w:type="spellStart"/>
+      <w:r>
+        <w:rPr>
+          <w:rFonts w:ascii="Consolas" w:hAnsi="Consolas"/>
+          <w:sz w:val="20"/>
+          <w:szCs w:val="20"/>
+        </w:rPr>
+        <w:t>footer</w:t>
+      </w:r>
+      <w:proofErr w:type="spellEnd"/>
+      <w:r>
+        <w:rPr>
+          <w:rFonts w:ascii="Consolas" w:hAnsi="Consolas"/>
+          <w:sz w:val="20"/>
+          <w:szCs w:val="20"/>
+        </w:rPr>
+        <w:t>&gt; au lieu des &lt;div&gt;</w:t>
+      </w:r>
+      <w:r>
+        <w:rPr>
+          <w:rFonts w:ascii="Consolas" w:hAnsi="Consolas"/>
+          <w:sz w:val="20"/>
+          <w:szCs w:val="20"/>
+        </w:rPr>
+        <w:t xml:space="preserve">, j’ai ajouté les </w:t>
+      </w:r>
+      <w:proofErr w:type="spellStart"/>
+      <w:r>
+        <w:rPr>
+          <w:rFonts w:ascii="Consolas" w:hAnsi="Consolas"/>
+          <w:sz w:val="20"/>
+          <w:szCs w:val="20"/>
+        </w:rPr>
+        <w:t>role</w:t>
+      </w:r>
+      <w:proofErr w:type="spellEnd"/>
+      <w:r>
+        <w:rPr>
+          <w:rFonts w:ascii="Consolas" w:hAnsi="Consolas"/>
+          <w:sz w:val="20"/>
+          <w:szCs w:val="20"/>
+        </w:rPr>
+        <w:t>=’’ aux &lt;div&gt; pour indiquer l’emplacement des balises sémantiques</w:t>
       </w:r>
       <w:r>
         <w:rPr>
@@ -1296,7 +1813,43 @@
           <w:sz w:val="20"/>
           <w:szCs w:val="20"/>
         </w:rPr>
-        <w:t>: ligne 6 : &lt;meta name=’description’ content=’’, le contenu est vide, il faut le remplir avec une description du site avec du texte entre 70 et 320 caractères.</w:t>
+        <w:t>: ligne 6 : &lt;</w:t>
+      </w:r>
+      <w:proofErr w:type="spellStart"/>
+      <w:r>
+        <w:rPr>
+          <w:rFonts w:ascii="Consolas" w:hAnsi="Consolas"/>
+          <w:sz w:val="20"/>
+          <w:szCs w:val="20"/>
+        </w:rPr>
+        <w:t>meta</w:t>
+      </w:r>
+      <w:proofErr w:type="spellEnd"/>
+      <w:r>
+        <w:rPr>
+          <w:rFonts w:ascii="Consolas" w:hAnsi="Consolas"/>
+          <w:sz w:val="20"/>
+          <w:szCs w:val="20"/>
+        </w:rPr>
+        <w:t xml:space="preserve"> </w:t>
+      </w:r>
+      <w:proofErr w:type="spellStart"/>
+      <w:r>
+        <w:rPr>
+          <w:rFonts w:ascii="Consolas" w:hAnsi="Consolas"/>
+          <w:sz w:val="20"/>
+          <w:szCs w:val="20"/>
+        </w:rPr>
+        <w:t>name</w:t>
+      </w:r>
+      <w:proofErr w:type="spellEnd"/>
+      <w:r>
+        <w:rPr>
+          <w:rFonts w:ascii="Consolas" w:hAnsi="Consolas"/>
+          <w:sz w:val="20"/>
+          <w:szCs w:val="20"/>
+        </w:rPr>
+        <w:t>=’description’ content=’’, le contenu est vide, il faut le remplir avec une description du site avec du texte entre 70 et 320 caractères.</w:t>
       </w:r>
       <w:r>
         <w:rPr>
@@ -1822,7 +2375,25 @@
           <w:sz w:val="20"/>
           <w:szCs w:val="20"/>
         </w:rPr>
-        <w:t> » de la class en ligne 673, puis créer le bloc « .col-sm-4 a » afin d’affecté la valeur noir au texte pour une contraste valide.</w:t>
+        <w:t xml:space="preserve"> » de la </w:t>
+      </w:r>
+      <w:proofErr w:type="spellStart"/>
+      <w:r>
+        <w:rPr>
+          <w:rFonts w:ascii="Consolas" w:hAnsi="Consolas"/>
+          <w:sz w:val="20"/>
+          <w:szCs w:val="20"/>
+        </w:rPr>
+        <w:t>class</w:t>
+      </w:r>
+      <w:proofErr w:type="spellEnd"/>
+      <w:r>
+        <w:rPr>
+          <w:rFonts w:ascii="Consolas" w:hAnsi="Consolas"/>
+          <w:sz w:val="20"/>
+          <w:szCs w:val="20"/>
+        </w:rPr>
+        <w:t xml:space="preserve"> en ligne 673, puis créer le bloc « .col-sm-4 a » afin d’affecté la valeur noir au texte pour une contraste valide.</w:t>
       </w:r>
       <w:r>
         <w:rPr>
@@ -1849,7 +2420,25 @@
           <w:sz w:val="20"/>
           <w:szCs w:val="20"/>
         </w:rPr>
-        <w:t xml:space="preserve">h1, h2, h3, h4, h5, h6, p, label, .btn, </w:t>
+        <w:t>h1, h2, h3, h4, h5, h6, p, label, .</w:t>
+      </w:r>
+      <w:proofErr w:type="spellStart"/>
+      <w:r>
+        <w:rPr>
+          <w:rFonts w:ascii="Consolas" w:hAnsi="Consolas"/>
+          <w:sz w:val="20"/>
+          <w:szCs w:val="20"/>
+        </w:rPr>
+        <w:t>btn</w:t>
+      </w:r>
+      <w:proofErr w:type="spellEnd"/>
+      <w:r>
+        <w:rPr>
+          <w:rFonts w:ascii="Consolas" w:hAnsi="Consolas"/>
+          <w:sz w:val="20"/>
+          <w:szCs w:val="20"/>
+        </w:rPr>
+        <w:t xml:space="preserve">, </w:t>
       </w:r>
       <w:r>
         <w:rPr>
@@ -1885,7 +2474,43 @@
           <w:sz w:val="20"/>
           <w:szCs w:val="20"/>
         </w:rPr>
-        <w:t xml:space="preserve">    font-family: "helvetica";</w:t>
+        <w:t xml:space="preserve">    font-</w:t>
+      </w:r>
+      <w:proofErr w:type="spellStart"/>
+      <w:r>
+        <w:rPr>
+          <w:rFonts w:ascii="Consolas" w:hAnsi="Consolas"/>
+          <w:sz w:val="20"/>
+          <w:szCs w:val="20"/>
+        </w:rPr>
+        <w:t>family</w:t>
+      </w:r>
+      <w:proofErr w:type="spellEnd"/>
+      <w:r>
+        <w:rPr>
+          <w:rFonts w:ascii="Consolas" w:hAnsi="Consolas"/>
+          <w:sz w:val="20"/>
+          <w:szCs w:val="20"/>
+        </w:rPr>
+        <w:t>: "</w:t>
+      </w:r>
+      <w:proofErr w:type="spellStart"/>
+      <w:r>
+        <w:rPr>
+          <w:rFonts w:ascii="Consolas" w:hAnsi="Consolas"/>
+          <w:sz w:val="20"/>
+          <w:szCs w:val="20"/>
+        </w:rPr>
+        <w:t>helvetica</w:t>
+      </w:r>
+      <w:proofErr w:type="spellEnd"/>
+      <w:r>
+        <w:rPr>
+          <w:rFonts w:ascii="Consolas" w:hAnsi="Consolas"/>
+          <w:sz w:val="20"/>
+          <w:szCs w:val="20"/>
+        </w:rPr>
+        <w:t>";</w:t>
       </w:r>
     </w:p>
     <w:p>
@@ -1904,7 +2529,25 @@
           <w:sz w:val="20"/>
           <w:szCs w:val="20"/>
         </w:rPr>
-        <w:t xml:space="preserve">    font-weight: 400;</w:t>
+        <w:t xml:space="preserve">    font-</w:t>
+      </w:r>
+      <w:proofErr w:type="spellStart"/>
+      <w:r>
+        <w:rPr>
+          <w:rFonts w:ascii="Consolas" w:hAnsi="Consolas"/>
+          <w:sz w:val="20"/>
+          <w:szCs w:val="20"/>
+        </w:rPr>
+        <w:t>weight</w:t>
+      </w:r>
+      <w:proofErr w:type="spellEnd"/>
+      <w:r>
+        <w:rPr>
+          <w:rFonts w:ascii="Consolas" w:hAnsi="Consolas"/>
+          <w:sz w:val="20"/>
+          <w:szCs w:val="20"/>
+        </w:rPr>
+        <w:t>: 400;</w:t>
       </w:r>
     </w:p>
     <w:p>
@@ -1923,7 +2566,25 @@
           <w:sz w:val="20"/>
           <w:szCs w:val="20"/>
         </w:rPr>
-        <w:t xml:space="preserve">    color: #575757!important;</w:t>
+        <w:t xml:space="preserve">    </w:t>
+      </w:r>
+      <w:proofErr w:type="spellStart"/>
+      <w:r>
+        <w:rPr>
+          <w:rFonts w:ascii="Consolas" w:hAnsi="Consolas"/>
+          <w:sz w:val="20"/>
+          <w:szCs w:val="20"/>
+        </w:rPr>
+        <w:t>color</w:t>
+      </w:r>
+      <w:proofErr w:type="spellEnd"/>
+      <w:r>
+        <w:rPr>
+          <w:rFonts w:ascii="Consolas" w:hAnsi="Consolas"/>
+          <w:sz w:val="20"/>
+          <w:szCs w:val="20"/>
+        </w:rPr>
+        <w:t>: #575757!important;</w:t>
       </w:r>
     </w:p>
     <w:p>
@@ -1980,7 +2641,43 @@
           <w:sz w:val="20"/>
           <w:szCs w:val="20"/>
         </w:rPr>
-        <w:t xml:space="preserve">    color: black!important;</w:t>
+        <w:t xml:space="preserve">    </w:t>
+      </w:r>
+      <w:proofErr w:type="spellStart"/>
+      <w:r>
+        <w:rPr>
+          <w:rFonts w:ascii="Consolas" w:hAnsi="Consolas"/>
+          <w:sz w:val="20"/>
+          <w:szCs w:val="20"/>
+        </w:rPr>
+        <w:t>color</w:t>
+      </w:r>
+      <w:proofErr w:type="spellEnd"/>
+      <w:r>
+        <w:rPr>
+          <w:rFonts w:ascii="Consolas" w:hAnsi="Consolas"/>
+          <w:sz w:val="20"/>
+          <w:szCs w:val="20"/>
+        </w:rPr>
+        <w:t xml:space="preserve">: </w:t>
+      </w:r>
+      <w:proofErr w:type="spellStart"/>
+      <w:r>
+        <w:rPr>
+          <w:rFonts w:ascii="Consolas" w:hAnsi="Consolas"/>
+          <w:sz w:val="20"/>
+          <w:szCs w:val="20"/>
+        </w:rPr>
+        <w:t>black!important</w:t>
+      </w:r>
+      <w:proofErr w:type="spellEnd"/>
+      <w:r>
+        <w:rPr>
+          <w:rFonts w:ascii="Consolas" w:hAnsi="Consolas"/>
+          <w:sz w:val="20"/>
+          <w:szCs w:val="20"/>
+        </w:rPr>
+        <w:t>;</w:t>
       </w:r>
     </w:p>
     <w:p>
@@ -2018,7 +2715,43 @@
           <w:sz w:val="20"/>
           <w:szCs w:val="20"/>
         </w:rPr>
-        <w:t>Pour certains problèmes de contrastes qui sont modifiés mais non pris en compte à cause de la transparence du fond, j’ai légèrement opacité le fond et mis un text-shadow via une class qui est ajoutable aux HTML.</w:t>
+        <w:t xml:space="preserve">Pour certains problèmes de contrastes qui sont modifiés mais non pris en compte à cause de la transparence du fond, j’ai légèrement opacité le fond et mis un </w:t>
+      </w:r>
+      <w:proofErr w:type="spellStart"/>
+      <w:r>
+        <w:rPr>
+          <w:rFonts w:ascii="Consolas" w:hAnsi="Consolas"/>
+          <w:sz w:val="20"/>
+          <w:szCs w:val="20"/>
+        </w:rPr>
+        <w:t>text-shadow</w:t>
+      </w:r>
+      <w:proofErr w:type="spellEnd"/>
+      <w:r>
+        <w:rPr>
+          <w:rFonts w:ascii="Consolas" w:hAnsi="Consolas"/>
+          <w:sz w:val="20"/>
+          <w:szCs w:val="20"/>
+        </w:rPr>
+        <w:t xml:space="preserve"> via une </w:t>
+      </w:r>
+      <w:proofErr w:type="spellStart"/>
+      <w:r>
+        <w:rPr>
+          <w:rFonts w:ascii="Consolas" w:hAnsi="Consolas"/>
+          <w:sz w:val="20"/>
+          <w:szCs w:val="20"/>
+        </w:rPr>
+        <w:t>class</w:t>
+      </w:r>
+      <w:proofErr w:type="spellEnd"/>
+      <w:r>
+        <w:rPr>
+          <w:rFonts w:ascii="Consolas" w:hAnsi="Consolas"/>
+          <w:sz w:val="20"/>
+          <w:szCs w:val="20"/>
+        </w:rPr>
+        <w:t xml:space="preserve"> qui est ajoutable aux HTML.</w:t>
       </w:r>
     </w:p>
     <w:p>
@@ -2057,7 +2790,25 @@
           <w:sz w:val="20"/>
           <w:szCs w:val="20"/>
         </w:rPr>
-        <w:t xml:space="preserve">    text-shadow: 0 0 3px black;</w:t>
+        <w:t xml:space="preserve">    </w:t>
+      </w:r>
+      <w:proofErr w:type="spellStart"/>
+      <w:r>
+        <w:rPr>
+          <w:rFonts w:ascii="Consolas" w:hAnsi="Consolas"/>
+          <w:sz w:val="20"/>
+          <w:szCs w:val="20"/>
+        </w:rPr>
+        <w:t>text-shadow</w:t>
+      </w:r>
+      <w:proofErr w:type="spellEnd"/>
+      <w:r>
+        <w:rPr>
+          <w:rFonts w:ascii="Consolas" w:hAnsi="Consolas"/>
+          <w:sz w:val="20"/>
+          <w:szCs w:val="20"/>
+        </w:rPr>
+        <w:t>: 0 0 3px black;</w:t>
       </w:r>
     </w:p>
     <w:p>
@@ -2451,7 +3202,25 @@
           <w:sz w:val="20"/>
           <w:szCs w:val="20"/>
         </w:rPr>
-        <w:t>Il faut mettre des liens sur les Icones de réseaux sociaux du Footer.</w:t>
+        <w:t xml:space="preserve">Il faut mettre des liens sur les Icones de réseaux sociaux du </w:t>
+      </w:r>
+      <w:proofErr w:type="spellStart"/>
+      <w:r>
+        <w:rPr>
+          <w:rFonts w:ascii="Consolas" w:hAnsi="Consolas"/>
+          <w:sz w:val="20"/>
+          <w:szCs w:val="20"/>
+        </w:rPr>
+        <w:t>Footer</w:t>
+      </w:r>
+      <w:proofErr w:type="spellEnd"/>
+      <w:r>
+        <w:rPr>
+          <w:rFonts w:ascii="Consolas" w:hAnsi="Consolas"/>
+          <w:sz w:val="20"/>
+          <w:szCs w:val="20"/>
+        </w:rPr>
+        <w:t>.</w:t>
       </w:r>
       <w:r>
         <w:rPr>
@@ -2481,7 +3250,25 @@
           <w:sz w:val="20"/>
           <w:szCs w:val="20"/>
         </w:rPr>
-        <w:t xml:space="preserve">Augmente la taille de la font pour le titre du Footer « </w:t>
+        <w:t xml:space="preserve">Augmente la taille de la font pour le titre du </w:t>
+      </w:r>
+      <w:proofErr w:type="spellStart"/>
+      <w:r>
+        <w:rPr>
+          <w:rFonts w:ascii="Consolas" w:hAnsi="Consolas"/>
+          <w:sz w:val="20"/>
+          <w:szCs w:val="20"/>
+        </w:rPr>
+        <w:t>Footer</w:t>
+      </w:r>
+      <w:proofErr w:type="spellEnd"/>
+      <w:r>
+        <w:rPr>
+          <w:rFonts w:ascii="Consolas" w:hAnsi="Consolas"/>
+          <w:sz w:val="20"/>
+          <w:szCs w:val="20"/>
+        </w:rPr>
+        <w:t xml:space="preserve"> « </w:t>
       </w:r>
       <w:r>
         <w:rPr>
@@ -2530,7 +3317,25 @@
           <w:szCs w:val="20"/>
         </w:rPr>
         <w:lastRenderedPageBreak/>
-        <w:t>Mettre les couleurs de font en noir dans le Footer pour augmenter le contraste.</w:t>
+        <w:t xml:space="preserve">Mettre les couleurs de font en noir dans le </w:t>
+      </w:r>
+      <w:proofErr w:type="spellStart"/>
+      <w:r>
+        <w:rPr>
+          <w:rFonts w:ascii="Consolas" w:hAnsi="Consolas"/>
+          <w:sz w:val="20"/>
+          <w:szCs w:val="20"/>
+        </w:rPr>
+        <w:t>Footer</w:t>
+      </w:r>
+      <w:proofErr w:type="spellEnd"/>
+      <w:r>
+        <w:rPr>
+          <w:rFonts w:ascii="Consolas" w:hAnsi="Consolas"/>
+          <w:sz w:val="20"/>
+          <w:szCs w:val="20"/>
+        </w:rPr>
+        <w:t xml:space="preserve"> pour augmenter le contraste.</w:t>
       </w:r>
       <w:r>
         <w:rPr>
@@ -2560,11 +3365,124 @@
           <w:sz w:val="20"/>
           <w:szCs w:val="20"/>
         </w:rPr>
-        <w:t>Style.css, lignes 929 et 933, mettre le bon format d’images BMP -&gt; JPG avec réduction de la taille à 1500px width.</w:t>
-      </w:r>
-    </w:p>
-    <w:p>
-      <w:pPr>
+        <w:t xml:space="preserve">Style.css, lignes 929 et 933, mettre le bon format d’images BMP -&gt; JPG avec réduction de la taille à 1500px </w:t>
+      </w:r>
+      <w:proofErr w:type="spellStart"/>
+      <w:r>
+        <w:rPr>
+          <w:rFonts w:ascii="Consolas" w:hAnsi="Consolas"/>
+          <w:sz w:val="20"/>
+          <w:szCs w:val="20"/>
+        </w:rPr>
+        <w:t>width</w:t>
+      </w:r>
+      <w:proofErr w:type="spellEnd"/>
+      <w:r>
+        <w:rPr>
+          <w:rFonts w:ascii="Consolas" w:hAnsi="Consolas"/>
+          <w:sz w:val="20"/>
+          <w:szCs w:val="20"/>
+        </w:rPr>
+        <w:t>.</w:t>
+      </w:r>
+    </w:p>
+    <w:p>
+      <w:pPr>
+        <w:pStyle w:val="Paragraphedeliste"/>
+        <w:numPr>
+          <w:ilvl w:val="0"/>
+          <w:numId w:val="1"/>
+        </w:numPr>
+        <w:rPr>
+          <w:rFonts w:ascii="Consolas" w:hAnsi="Consolas"/>
+          <w:sz w:val="20"/>
+          <w:szCs w:val="20"/>
+        </w:rPr>
+      </w:pPr>
+      <w:r>
+        <w:rPr>
+          <w:rFonts w:ascii="Consolas" w:hAnsi="Consolas"/>
+          <w:sz w:val="20"/>
+          <w:szCs w:val="20"/>
+        </w:rPr>
+        <w:t xml:space="preserve">Suppression des liens inutiles dans le </w:t>
+      </w:r>
+      <w:proofErr w:type="spellStart"/>
+      <w:r>
+        <w:rPr>
+          <w:rFonts w:ascii="Consolas" w:hAnsi="Consolas"/>
+          <w:sz w:val="20"/>
+          <w:szCs w:val="20"/>
+        </w:rPr>
+        <w:t>Footer</w:t>
+      </w:r>
+      <w:proofErr w:type="spellEnd"/>
+      <w:r>
+        <w:rPr>
+          <w:rFonts w:ascii="Consolas" w:hAnsi="Consolas"/>
+          <w:sz w:val="20"/>
+          <w:szCs w:val="20"/>
+        </w:rPr>
+        <w:t xml:space="preserve"> principalement.</w:t>
+      </w:r>
+    </w:p>
+    <w:p>
+      <w:pPr>
+        <w:pStyle w:val="Paragraphedeliste"/>
+        <w:numPr>
+          <w:ilvl w:val="0"/>
+          <w:numId w:val="1"/>
+        </w:numPr>
+        <w:rPr>
+          <w:rFonts w:ascii="Consolas" w:hAnsi="Consolas"/>
+          <w:sz w:val="20"/>
+          <w:szCs w:val="20"/>
+        </w:rPr>
+      </w:pPr>
+      <w:r>
+        <w:rPr>
+          <w:rFonts w:ascii="Consolas" w:hAnsi="Consolas"/>
+          <w:sz w:val="20"/>
+          <w:szCs w:val="20"/>
+        </w:rPr>
+        <w:t>Mettre les balises H dans l’ordre « </w:t>
+      </w:r>
+      <w:r>
+        <w:rPr>
+          <w:rFonts w:ascii="Roboto" w:hAnsi="Roboto"/>
+          <w:color w:val="212121"/>
+          <w:sz w:val="21"/>
+          <w:szCs w:val="21"/>
+          <w:shd w:val="clear" w:color="auto" w:fill="FAFAFA"/>
+        </w:rPr>
+        <w:t>Les éléments d'en-tête ne sont pas classés séquentiellement par ordre décroissant</w:t>
+      </w:r>
+      <w:r>
+        <w:rPr>
+          <w:rFonts w:ascii="Roboto" w:hAnsi="Roboto"/>
+          <w:color w:val="212121"/>
+          <w:sz w:val="21"/>
+          <w:szCs w:val="21"/>
+          <w:shd w:val="clear" w:color="auto" w:fill="FAFAFA"/>
+        </w:rPr>
+        <w:t xml:space="preserve"> </w:t>
+      </w:r>
+      <w:r>
+        <w:rPr>
+          <w:rFonts w:ascii="Consolas" w:hAnsi="Consolas"/>
+          <w:sz w:val="20"/>
+          <w:szCs w:val="20"/>
+        </w:rPr>
+        <w:t>».</w:t>
+      </w:r>
+    </w:p>
+    <w:p>
+      <w:pPr>
+        <w:pStyle w:val="Paragraphedeliste"/>
+        <w:numPr>
+          <w:ilvl w:val="0"/>
+          <w:numId w:val="1"/>
+        </w:numPr>
         <w:rPr>
           <w:rFonts w:ascii="Consolas" w:hAnsi="Consolas"/>
           <w:sz w:val="20"/>

</xml_diff>